<commit_message>
Feat: Added hash based sharding
</commit_message>
<xml_diff>
--- a/scalability/scalability.docx
+++ b/scalability/scalability.docx
@@ -1868,11 +1868,75 @@
       <w:pPr>
         <w:pStyle w:val="ListParagraph"/>
         <w:numPr>
-          <w:ilvl w:val="1"/>
+          <w:ilvl w:val="2"/>
           <w:numId w:val="15"/>
         </w:numPr>
       </w:pPr>
       <w:r>
+        <w:t xml:space="preserve">To search for data in database, we </w:t>
+      </w:r>
+      <w:r>
+        <w:t>start from root. Then root helps us narrow search space by using internal node indexing like 11-30. Then we reach leaf node. Leaf nodes store pointer to the data in database</w:t>
+      </w:r>
+      <w:r>
+        <w:t xml:space="preserve">. </w:t>
+      </w:r>
+    </w:p>
+    <w:p>
+      <w:pPr>
+        <w:pStyle w:val="ListParagraph"/>
+        <w:numPr>
+          <w:ilvl w:val="1"/>
+          <w:numId w:val="15"/>
+        </w:numPr>
+      </w:pPr>
+      <w:r>
+        <w:drawing>
+          <wp:inline distT="0" distB="0" distL="0" distR="0" wp14:anchorId="3975749B" wp14:editId="391B89A7">
+            <wp:extent cx="5943600" cy="3641725"/>
+            <wp:effectExtent l="0" t="0" r="0" b="0"/>
+            <wp:docPr id="1498331619" name="Picture 1" descr="A diagram of a tree&#10;&#10;AI-generated content may be incorrect."/>
+            <wp:cNvGraphicFramePr>
+              <a:graphicFrameLocks xmlns:a="http://schemas.openxmlformats.org/drawingml/2006/main" noChangeAspect="1"/>
+            </wp:cNvGraphicFramePr>
+            <a:graphic xmlns:a="http://schemas.openxmlformats.org/drawingml/2006/main">
+              <a:graphicData uri="http://schemas.openxmlformats.org/drawingml/2006/picture">
+                <pic:pic xmlns:pic="http://schemas.openxmlformats.org/drawingml/2006/picture">
+                  <pic:nvPicPr>
+                    <pic:cNvPr id="1498331619" name="Picture 1" descr="A diagram of a tree&#10;&#10;AI-generated content may be incorrect."/>
+                    <pic:cNvPicPr/>
+                  </pic:nvPicPr>
+                  <pic:blipFill>
+                    <a:blip r:embed="rId6"/>
+                    <a:stretch>
+                      <a:fillRect/>
+                    </a:stretch>
+                  </pic:blipFill>
+                  <pic:spPr>
+                    <a:xfrm>
+                      <a:off x="0" y="0"/>
+                      <a:ext cx="5943600" cy="3641725"/>
+                    </a:xfrm>
+                    <a:prstGeom prst="rect">
+                      <a:avLst/>
+                    </a:prstGeom>
+                  </pic:spPr>
+                </pic:pic>
+              </a:graphicData>
+            </a:graphic>
+          </wp:inline>
+        </w:drawing>
+      </w:r>
+    </w:p>
+    <w:p>
+      <w:pPr>
+        <w:pStyle w:val="ListParagraph"/>
+        <w:numPr>
+          <w:ilvl w:val="1"/>
+          <w:numId w:val="15"/>
+        </w:numPr>
+      </w:pPr>
+      <w:r>
         <w:t xml:space="preserve">Hash partition would literally run </w:t>
       </w:r>
       <w:r>
@@ -1914,6 +1978,21 @@
       <w:r>
         <w:t>Hash map based with o(1) run time</w:t>
       </w:r>
+      <w:r>
+        <w:t xml:space="preserve"> to find correct shard</w:t>
+      </w:r>
+    </w:p>
+    <w:p>
+      <w:pPr>
+        <w:pStyle w:val="ListParagraph"/>
+        <w:numPr>
+          <w:ilvl w:val="1"/>
+          <w:numId w:val="15"/>
+        </w:numPr>
+      </w:pPr>
+      <w:r>
+        <w:t>Internally, shard itself can use B+ tree to find answer</w:t>
+      </w:r>
     </w:p>
     <w:p>
       <w:r>
@@ -1953,6 +2032,7 @@
         </w:numPr>
       </w:pPr>
       <w:r>
+        <w:lastRenderedPageBreak/>
         <w:t>No network hops needed to find correct shard</w:t>
       </w:r>
     </w:p>
@@ -2184,139 +2264,220 @@
     <w:p/>
     <w:p>
       <w:r>
+        <w:t>Load Balancing</w:t>
+      </w:r>
+    </w:p>
+    <w:p>
+      <w:pPr>
+        <w:pStyle w:val="ListParagraph"/>
+        <w:numPr>
+          <w:ilvl w:val="0"/>
+          <w:numId w:val="17"/>
+        </w:numPr>
+      </w:pPr>
+      <w:r>
+        <w:t>Redirects requests to diff ser</w:t>
+      </w:r>
+      <w:r>
+        <w:t>vers</w:t>
+      </w:r>
+    </w:p>
+    <w:p>
+      <w:pPr>
+        <w:pStyle w:val="ListParagraph"/>
+        <w:numPr>
+          <w:ilvl w:val="0"/>
+          <w:numId w:val="17"/>
+        </w:numPr>
+      </w:pPr>
+      <w:r>
+        <w:t>Provides one IP address that clients can connect to</w:t>
+      </w:r>
+      <w:r>
+        <w:t xml:space="preserve">, reducing workload on client to remember all servers </w:t>
+      </w:r>
+    </w:p>
+    <w:p>
+      <w:pPr>
+        <w:pStyle w:val="ListParagraph"/>
+        <w:numPr>
+          <w:ilvl w:val="0"/>
+          <w:numId w:val="17"/>
+        </w:numPr>
+      </w:pPr>
+      <w:r>
+        <w:t>External</w:t>
+      </w:r>
+      <w:r>
+        <w:t xml:space="preserve"> load balancers </w:t>
+      </w:r>
+      <w:r>
+        <w:t>can be discovered via DNS where client fetches ip address from the url of load balancer</w:t>
+      </w:r>
+    </w:p>
+    <w:p>
+      <w:pPr>
+        <w:pStyle w:val="ListParagraph"/>
+        <w:numPr>
+          <w:ilvl w:val="0"/>
+          <w:numId w:val="17"/>
+        </w:numPr>
+      </w:pPr>
+      <w:r>
+        <w:t>Client can be internal microservice</w:t>
+      </w:r>
+      <w:r>
+        <w:t>. They fetch from discovery service and use their own load balancer to send request</w:t>
+      </w:r>
+    </w:p>
+    <w:p>
+      <w:r>
+        <w:t>Discovery Service</w:t>
+      </w:r>
+    </w:p>
+    <w:p>
+      <w:pPr>
+        <w:pStyle w:val="ListParagraph"/>
+        <w:numPr>
+          <w:ilvl w:val="0"/>
+          <w:numId w:val="18"/>
+        </w:numPr>
+      </w:pPr>
+      <w:r>
+        <w:t xml:space="preserve">Central </w:t>
+      </w:r>
+      <w:r>
+        <w:t xml:space="preserve">registry where ip address of all healthy </w:t>
+      </w:r>
+      <w:r>
+        <w:t>instances</w:t>
+      </w:r>
+      <w:r>
+        <w:t xml:space="preserve"> are stored</w:t>
+      </w:r>
+    </w:p>
+    <w:p>
+      <w:pPr>
+        <w:pStyle w:val="ListParagraph"/>
+        <w:numPr>
+          <w:ilvl w:val="0"/>
+          <w:numId w:val="18"/>
+        </w:numPr>
+      </w:pPr>
+      <w:r>
+        <w:t>Load balancers</w:t>
+      </w:r>
+      <w:r>
+        <w:t xml:space="preserve"> or individual </w:t>
+      </w:r>
+      <w:r>
+        <w:t>services</w:t>
+      </w:r>
+      <w:r>
+        <w:t xml:space="preserve"> use discovery service to pull </w:t>
+      </w:r>
+      <w:r>
+        <w:t>all servers</w:t>
+      </w:r>
+    </w:p>
+    <w:p>
+      <w:pPr>
+        <w:pStyle w:val="ListParagraph"/>
+        <w:numPr>
+          <w:ilvl w:val="0"/>
+          <w:numId w:val="18"/>
+        </w:numPr>
+      </w:pPr>
+      <w:r>
+        <w:t>Then load balancers use load balancing strategies to direct request</w:t>
+      </w:r>
+    </w:p>
+    <w:p/>
+    <w:p>
+      <w:r>
+        <w:t>Hardware Based Load Balancer</w:t>
+      </w:r>
+    </w:p>
+    <w:p>
+      <w:pPr>
+        <w:pStyle w:val="ListParagraph"/>
+        <w:numPr>
+          <w:ilvl w:val="0"/>
+          <w:numId w:val="19"/>
+        </w:numPr>
+      </w:pPr>
+      <w:r>
         <w:lastRenderedPageBreak/>
-        <w:t>Load Balancing</w:t>
-      </w:r>
-    </w:p>
-    <w:p>
-      <w:pPr>
-        <w:pStyle w:val="ListParagraph"/>
-        <w:numPr>
-          <w:ilvl w:val="0"/>
-          <w:numId w:val="17"/>
-        </w:numPr>
-      </w:pPr>
-      <w:r>
-        <w:t>Redirects requests to diff ser</w:t>
-      </w:r>
-      <w:r>
-        <w:t>vers</w:t>
-      </w:r>
-    </w:p>
-    <w:p>
-      <w:pPr>
-        <w:pStyle w:val="ListParagraph"/>
-        <w:numPr>
-          <w:ilvl w:val="0"/>
-          <w:numId w:val="17"/>
-        </w:numPr>
-      </w:pPr>
-      <w:r>
-        <w:t>Provides one IP address that clients can connect to</w:t>
-      </w:r>
-      <w:r>
-        <w:t xml:space="preserve">, reducing workload on client to remember all servers </w:t>
-      </w:r>
-    </w:p>
-    <w:p>
-      <w:pPr>
-        <w:pStyle w:val="ListParagraph"/>
-        <w:numPr>
-          <w:ilvl w:val="0"/>
-          <w:numId w:val="17"/>
-        </w:numPr>
-      </w:pPr>
-      <w:r>
-        <w:t>External</w:t>
-      </w:r>
-      <w:r>
-        <w:t xml:space="preserve"> load balancers </w:t>
-      </w:r>
-      <w:r>
-        <w:t>can be discovered via DNS where client fetches ip address from the url of load balancer</w:t>
-      </w:r>
-    </w:p>
-    <w:p>
-      <w:pPr>
-        <w:pStyle w:val="ListParagraph"/>
-        <w:numPr>
-          <w:ilvl w:val="0"/>
-          <w:numId w:val="17"/>
-        </w:numPr>
-      </w:pPr>
-      <w:r>
-        <w:t>Client can be internal microservice</w:t>
-      </w:r>
-      <w:r>
-        <w:t>. They fetch from discovery service and use their own load balancer to send request</w:t>
-      </w:r>
-    </w:p>
-    <w:p>
-      <w:r>
-        <w:t>Discovery Service</w:t>
-      </w:r>
-    </w:p>
-    <w:p>
-      <w:pPr>
-        <w:pStyle w:val="ListParagraph"/>
-        <w:numPr>
-          <w:ilvl w:val="0"/>
-          <w:numId w:val="18"/>
-        </w:numPr>
-      </w:pPr>
-      <w:r>
-        <w:t xml:space="preserve">Central </w:t>
-      </w:r>
-      <w:r>
-        <w:t xml:space="preserve">registry where ip address of all healthy </w:t>
-      </w:r>
-      <w:r>
-        <w:t>instances</w:t>
-      </w:r>
-      <w:r>
-        <w:t xml:space="preserve"> are stored</w:t>
-      </w:r>
-    </w:p>
-    <w:p>
-      <w:pPr>
-        <w:pStyle w:val="ListParagraph"/>
-        <w:numPr>
-          <w:ilvl w:val="0"/>
-          <w:numId w:val="18"/>
-        </w:numPr>
-      </w:pPr>
-      <w:r>
-        <w:t>Load balancers</w:t>
-      </w:r>
-      <w:r>
-        <w:t xml:space="preserve"> or individual </w:t>
-      </w:r>
-      <w:r>
-        <w:t>services</w:t>
-      </w:r>
-      <w:r>
-        <w:t xml:space="preserve"> use discovery service to pull </w:t>
-      </w:r>
-      <w:r>
-        <w:t>all servers</w:t>
-      </w:r>
-    </w:p>
-    <w:p>
-      <w:pPr>
-        <w:pStyle w:val="ListParagraph"/>
-        <w:numPr>
-          <w:ilvl w:val="0"/>
-          <w:numId w:val="18"/>
-        </w:numPr>
-      </w:pPr>
-      <w:r>
-        <w:t>Then load balancers use load balancing strategies to direct request</w:t>
+        <w:t xml:space="preserve">Load balancing at l4 </w:t>
+      </w:r>
+      <w:r>
+        <w:t xml:space="preserve">and </w:t>
+      </w:r>
+      <w:r>
+        <w:t>l</w:t>
+      </w:r>
+      <w:r>
+        <w:t>7</w:t>
+      </w:r>
+      <w:r>
+        <w:t xml:space="preserve"> layer</w:t>
+      </w:r>
+      <w:r>
+        <w:t>( TCP, UDP</w:t>
+      </w:r>
+      <w:r>
+        <w:t>, HTTP, DNS</w:t>
+      </w:r>
+      <w:r>
+        <w:t>)</w:t>
+      </w:r>
+    </w:p>
+    <w:p>
+      <w:pPr>
+        <w:pStyle w:val="ListParagraph"/>
+        <w:numPr>
+          <w:ilvl w:val="0"/>
+          <w:numId w:val="19"/>
+        </w:numPr>
+      </w:pPr>
+      <w:r>
+        <w:t>In form of a Physical device</w:t>
+      </w:r>
+    </w:p>
+    <w:p>
+      <w:pPr>
+        <w:pStyle w:val="ListParagraph"/>
+        <w:numPr>
+          <w:ilvl w:val="0"/>
+          <w:numId w:val="19"/>
+        </w:numPr>
+      </w:pPr>
+      <w:r>
+        <w:t xml:space="preserve">Costly </w:t>
+      </w:r>
+    </w:p>
+    <w:p>
+      <w:pPr>
+        <w:pStyle w:val="ListParagraph"/>
+        <w:numPr>
+          <w:ilvl w:val="0"/>
+          <w:numId w:val="19"/>
+        </w:numPr>
+      </w:pPr>
+      <w:r>
+        <w:t>Very high throughput</w:t>
+      </w:r>
+      <w:r>
+        <w:t>(100x times)</w:t>
       </w:r>
     </w:p>
     <w:p/>
     <w:p>
       <w:r>
-        <w:t>Hardware Based Load Balancer</w:t>
+        <w:t>Software Based Load Balancer</w:t>
+      </w:r>
+      <w:r>
+        <w:t xml:space="preserve"> – application level</w:t>
       </w:r>
     </w:p>
     <w:p>
@@ -2328,28 +2489,7 @@
         </w:numPr>
       </w:pPr>
       <w:r>
-        <w:t xml:space="preserve">Load balancing at l4 </w:t>
-      </w:r>
-      <w:r>
-        <w:t xml:space="preserve">and </w:t>
-      </w:r>
-      <w:r>
-        <w:t>l</w:t>
-      </w:r>
-      <w:r>
-        <w:t>7</w:t>
-      </w:r>
-      <w:r>
-        <w:t xml:space="preserve"> layer</w:t>
-      </w:r>
-      <w:r>
-        <w:t>( TCP, UDP</w:t>
-      </w:r>
-      <w:r>
-        <w:t>, HTTP, DNS</w:t>
-      </w:r>
-      <w:r>
-        <w:t>)</w:t>
+        <w:t>balancing at l7 layer</w:t>
       </w:r>
     </w:p>
     <w:p>
@@ -2361,7 +2501,7 @@
         </w:numPr>
       </w:pPr>
       <w:r>
-        <w:t>In form of a Physical device</w:t>
+        <w:t>It is a software program and not a device</w:t>
       </w:r>
     </w:p>
     <w:p>
@@ -2373,7 +2513,7 @@
         </w:numPr>
       </w:pPr>
       <w:r>
-        <w:t xml:space="preserve">Costly </w:t>
+        <w:t>HTTP, HTTPS, DNS</w:t>
       </w:r>
     </w:p>
     <w:p>
@@ -2385,672 +2525,612 @@
         </w:numPr>
       </w:pPr>
       <w:r>
-        <w:t>Very high throughput</w:t>
-      </w:r>
-      <w:r>
-        <w:t>(100x times)</w:t>
+        <w:t xml:space="preserve">Nginx </w:t>
+      </w:r>
+    </w:p>
+    <w:p>
+      <w:pPr>
+        <w:pStyle w:val="ListParagraph"/>
+        <w:numPr>
+          <w:ilvl w:val="0"/>
+          <w:numId w:val="19"/>
+        </w:numPr>
+      </w:pPr>
+      <w:r>
+        <w:t>Cheaper</w:t>
+      </w:r>
+    </w:p>
+    <w:p>
+      <w:pPr>
+        <w:pStyle w:val="ListParagraph"/>
+        <w:numPr>
+          <w:ilvl w:val="0"/>
+          <w:numId w:val="19"/>
+        </w:numPr>
+      </w:pPr>
+      <w:r>
+        <w:t xml:space="preserve">Slower than hardware </w:t>
+      </w:r>
+      <w:r>
+        <w:t>based</w:t>
+      </w:r>
+    </w:p>
+    <w:p>
+      <w:pPr>
+        <w:pStyle w:val="ListParagraph"/>
+        <w:numPr>
+          <w:ilvl w:val="0"/>
+          <w:numId w:val="19"/>
+        </w:numPr>
+      </w:pPr>
+      <w:r>
+        <w:t>Content-based routing</w:t>
+      </w:r>
+    </w:p>
+    <w:p>
+      <w:pPr>
+        <w:pStyle w:val="ListParagraph"/>
+        <w:numPr>
+          <w:ilvl w:val="1"/>
+          <w:numId w:val="19"/>
+        </w:numPr>
+      </w:pPr>
+      <w:r>
+        <w:t xml:space="preserve">This l7 load balancer operates on HTTP l7 layer so it can read http json </w:t>
+      </w:r>
+    </w:p>
+    <w:p>
+      <w:pPr>
+        <w:pStyle w:val="ListParagraph"/>
+        <w:numPr>
+          <w:ilvl w:val="1"/>
+          <w:numId w:val="19"/>
+        </w:numPr>
+      </w:pPr>
+      <w:r>
+        <w:t>It can then redirect depending on url, jwt token, query parameter etcc</w:t>
+      </w:r>
+    </w:p>
+    <w:p>
+      <w:pPr>
+        <w:pStyle w:val="ListParagraph"/>
+        <w:numPr>
+          <w:ilvl w:val="1"/>
+          <w:numId w:val="19"/>
+        </w:numPr>
+      </w:pPr>
+      <w:r>
+        <w:t>It is context aware routing</w:t>
+      </w:r>
+    </w:p>
+    <w:p>
+      <w:pPr>
+        <w:pStyle w:val="ListParagraph"/>
+        <w:numPr>
+          <w:ilvl w:val="1"/>
+          <w:numId w:val="19"/>
+        </w:numPr>
+      </w:pPr>
+      <w:r>
+        <w:t>L4 only look at ip addresses, which is a draw back.</w:t>
+      </w:r>
+    </w:p>
+    <w:p>
+      <w:pPr>
+        <w:pStyle w:val="ListParagraph"/>
+        <w:numPr>
+          <w:ilvl w:val="0"/>
+          <w:numId w:val="19"/>
+        </w:numPr>
+      </w:pPr>
+      <w:r>
+        <w:t>Act as reverse proxy</w:t>
+      </w:r>
+    </w:p>
+    <w:p>
+      <w:pPr>
+        <w:pStyle w:val="ListParagraph"/>
+        <w:numPr>
+          <w:ilvl w:val="0"/>
+          <w:numId w:val="19"/>
+        </w:numPr>
+      </w:pPr>
+      <w:r>
+        <w:t>SSL Termination</w:t>
+      </w:r>
+    </w:p>
+    <w:p>
+      <w:pPr>
+        <w:pStyle w:val="ListParagraph"/>
+        <w:numPr>
+          <w:ilvl w:val="1"/>
+          <w:numId w:val="19"/>
+        </w:numPr>
+      </w:pPr>
+      <w:r>
+        <w:t>If user sends request on HTTPS with secure layer, l7 balancer can break ssl and send info to backend server as HTTP for lower latency</w:t>
+      </w:r>
+    </w:p>
+    <w:p>
+      <w:pPr>
+        <w:pStyle w:val="ListParagraph"/>
+        <w:numPr>
+          <w:ilvl w:val="0"/>
+          <w:numId w:val="19"/>
+        </w:numPr>
+      </w:pPr>
+      <w:r>
+        <w:t>They can do health checks on backend server instances</w:t>
+      </w:r>
+    </w:p>
+    <w:p>
+      <w:pPr>
+        <w:pStyle w:val="ListParagraph"/>
+        <w:numPr>
+          <w:ilvl w:val="0"/>
+          <w:numId w:val="19"/>
+        </w:numPr>
+      </w:pPr>
+      <w:r>
+        <w:t>TTL are low for load balancers</w:t>
       </w:r>
     </w:p>
     <w:p/>
     <w:p>
       <w:r>
-        <w:t>Software Based Load Balancer</w:t>
-      </w:r>
-      <w:r>
-        <w:t xml:space="preserve"> – application level</w:t>
-      </w:r>
-    </w:p>
-    <w:p>
-      <w:pPr>
-        <w:pStyle w:val="ListParagraph"/>
-        <w:numPr>
-          <w:ilvl w:val="0"/>
-          <w:numId w:val="19"/>
-        </w:numPr>
-      </w:pPr>
-      <w:r>
-        <w:t>balancing at l7 layer</w:t>
-      </w:r>
-    </w:p>
-    <w:p>
-      <w:pPr>
-        <w:pStyle w:val="ListParagraph"/>
-        <w:numPr>
-          <w:ilvl w:val="0"/>
-          <w:numId w:val="19"/>
-        </w:numPr>
-      </w:pPr>
-      <w:r>
-        <w:t>It is a software program and not a device</w:t>
-      </w:r>
-    </w:p>
-    <w:p>
-      <w:pPr>
-        <w:pStyle w:val="ListParagraph"/>
-        <w:numPr>
-          <w:ilvl w:val="0"/>
-          <w:numId w:val="19"/>
-        </w:numPr>
-      </w:pPr>
-      <w:r>
-        <w:t>HTTP, HTTPS, DNS</w:t>
-      </w:r>
-    </w:p>
-    <w:p>
-      <w:pPr>
-        <w:pStyle w:val="ListParagraph"/>
-        <w:numPr>
-          <w:ilvl w:val="0"/>
-          <w:numId w:val="19"/>
-        </w:numPr>
-      </w:pPr>
-      <w:r>
-        <w:t xml:space="preserve">Nginx </w:t>
-      </w:r>
-    </w:p>
-    <w:p>
-      <w:pPr>
-        <w:pStyle w:val="ListParagraph"/>
-        <w:numPr>
-          <w:ilvl w:val="0"/>
-          <w:numId w:val="19"/>
-        </w:numPr>
-      </w:pPr>
-      <w:r>
-        <w:t>Cheaper</w:t>
-      </w:r>
-    </w:p>
-    <w:p>
-      <w:pPr>
-        <w:pStyle w:val="ListParagraph"/>
-        <w:numPr>
-          <w:ilvl w:val="0"/>
-          <w:numId w:val="19"/>
-        </w:numPr>
-      </w:pPr>
-      <w:r>
-        <w:t xml:space="preserve">Slower than hardware </w:t>
-      </w:r>
-      <w:r>
-        <w:t>based</w:t>
-      </w:r>
-    </w:p>
-    <w:p>
-      <w:pPr>
-        <w:pStyle w:val="ListParagraph"/>
-        <w:numPr>
-          <w:ilvl w:val="0"/>
-          <w:numId w:val="19"/>
-        </w:numPr>
-      </w:pPr>
-      <w:r>
-        <w:t>Content-based routing</w:t>
-      </w:r>
-    </w:p>
-    <w:p>
-      <w:pPr>
-        <w:pStyle w:val="ListParagraph"/>
-        <w:numPr>
-          <w:ilvl w:val="1"/>
-          <w:numId w:val="19"/>
-        </w:numPr>
-      </w:pPr>
-      <w:r>
-        <w:t xml:space="preserve">This l7 load balancer operates on HTTP l7 layer so it can read http json </w:t>
-      </w:r>
-    </w:p>
-    <w:p>
-      <w:pPr>
-        <w:pStyle w:val="ListParagraph"/>
-        <w:numPr>
-          <w:ilvl w:val="1"/>
-          <w:numId w:val="19"/>
-        </w:numPr>
-      </w:pPr>
-      <w:r>
-        <w:t>It can then redirect depending on url, jwt token, query parameter etcc</w:t>
-      </w:r>
-    </w:p>
-    <w:p>
-      <w:pPr>
-        <w:pStyle w:val="ListParagraph"/>
-        <w:numPr>
-          <w:ilvl w:val="1"/>
-          <w:numId w:val="19"/>
-        </w:numPr>
-      </w:pPr>
-      <w:r>
-        <w:t>It is context aware routing</w:t>
-      </w:r>
-    </w:p>
-    <w:p>
-      <w:pPr>
-        <w:pStyle w:val="ListParagraph"/>
-        <w:numPr>
-          <w:ilvl w:val="1"/>
-          <w:numId w:val="19"/>
-        </w:numPr>
-      </w:pPr>
-      <w:r>
-        <w:t>L4 only look at ip addresses, which is a draw back.</w:t>
-      </w:r>
-    </w:p>
-    <w:p>
-      <w:pPr>
-        <w:pStyle w:val="ListParagraph"/>
-        <w:numPr>
-          <w:ilvl w:val="0"/>
-          <w:numId w:val="19"/>
-        </w:numPr>
-      </w:pPr>
-      <w:r>
-        <w:t>Act as reverse proxy</w:t>
-      </w:r>
-    </w:p>
-    <w:p>
-      <w:pPr>
-        <w:pStyle w:val="ListParagraph"/>
-        <w:numPr>
-          <w:ilvl w:val="0"/>
-          <w:numId w:val="19"/>
-        </w:numPr>
-      </w:pPr>
-      <w:r>
-        <w:t>SSL Termination</w:t>
-      </w:r>
-    </w:p>
-    <w:p>
-      <w:pPr>
-        <w:pStyle w:val="ListParagraph"/>
-        <w:numPr>
-          <w:ilvl w:val="1"/>
-          <w:numId w:val="19"/>
-        </w:numPr>
-      </w:pPr>
+        <w:t>DNS AS LOAD BALANCER</w:t>
+      </w:r>
+    </w:p>
+    <w:p>
+      <w:pPr>
+        <w:pStyle w:val="ListParagraph"/>
+        <w:numPr>
+          <w:ilvl w:val="0"/>
+          <w:numId w:val="20"/>
+        </w:numPr>
+      </w:pPr>
+      <w:r>
+        <w:t>Returns a single IP in a roun</w:t>
+      </w:r>
+      <w:r>
+        <w:t>d robin fashion</w:t>
+      </w:r>
+    </w:p>
+    <w:p>
+      <w:pPr>
+        <w:pStyle w:val="ListParagraph"/>
+        <w:numPr>
+          <w:ilvl w:val="0"/>
+          <w:numId w:val="20"/>
+        </w:numPr>
+      </w:pPr>
+      <w:r>
+        <w:t>Can conduct health checks on servers</w:t>
+      </w:r>
+    </w:p>
+    <w:p>
+      <w:pPr>
+        <w:pStyle w:val="ListParagraph"/>
+        <w:numPr>
+          <w:ilvl w:val="0"/>
+          <w:numId w:val="20"/>
+        </w:numPr>
+      </w:pPr>
+      <w:r>
+        <w:t>Used when request destination(servers) do not change frequently like regions</w:t>
+      </w:r>
+    </w:p>
+    <w:p>
+      <w:pPr>
+        <w:pStyle w:val="ListParagraph"/>
+        <w:numPr>
+          <w:ilvl w:val="0"/>
+          <w:numId w:val="20"/>
+        </w:numPr>
+      </w:pPr>
+      <w:r>
+        <w:t>Can redirect request to a specific region</w:t>
+      </w:r>
+      <w:r>
+        <w:t xml:space="preserve"> based on </w:t>
+      </w:r>
+    </w:p>
+    <w:p>
+      <w:pPr>
+        <w:pStyle w:val="ListParagraph"/>
+        <w:numPr>
+          <w:ilvl w:val="1"/>
+          <w:numId w:val="20"/>
+        </w:numPr>
+      </w:pPr>
+      <w:r>
+        <w:t>User proximity to data center</w:t>
+      </w:r>
+    </w:p>
+    <w:p>
+      <w:pPr>
+        <w:pStyle w:val="ListParagraph"/>
+        <w:numPr>
+          <w:ilvl w:val="1"/>
+          <w:numId w:val="20"/>
+        </w:numPr>
+      </w:pPr>
+      <w:r>
+        <w:t>Client to data center latency</w:t>
+      </w:r>
+    </w:p>
+    <w:p>
+      <w:pPr>
+        <w:pStyle w:val="ListParagraph"/>
+        <w:numPr>
+          <w:ilvl w:val="1"/>
+          <w:numId w:val="20"/>
+        </w:numPr>
+      </w:pPr>
+      <w:r>
+        <w:t>Data center geography: EU has policies that EU user request be kept in EU</w:t>
+      </w:r>
+    </w:p>
+    <w:p>
+      <w:pPr>
+        <w:pStyle w:val="ListParagraph"/>
+        <w:numPr>
+          <w:ilvl w:val="0"/>
+          <w:numId w:val="20"/>
+        </w:numPr>
+      </w:pPr>
+      <w:r>
+        <w:t>Disaster Recovery: if a region goes down, DNS can redirect request to other regions</w:t>
+      </w:r>
+    </w:p>
+    <w:p/>
+    <w:p>
       <w:r>
         <w:lastRenderedPageBreak/>
-        <w:t>If user sends request on HTTPS with secure layer, l7 balancer can break ssl and send info to backend server as HTTP for lower latency</w:t>
-      </w:r>
-    </w:p>
-    <w:p>
-      <w:pPr>
-        <w:pStyle w:val="ListParagraph"/>
-        <w:numPr>
-          <w:ilvl w:val="0"/>
-          <w:numId w:val="19"/>
-        </w:numPr>
-      </w:pPr>
-      <w:r>
-        <w:t>They can do health checks on backend server instances</w:t>
-      </w:r>
-    </w:p>
-    <w:p>
-      <w:pPr>
-        <w:pStyle w:val="ListParagraph"/>
-        <w:numPr>
-          <w:ilvl w:val="0"/>
-          <w:numId w:val="19"/>
-        </w:numPr>
-      </w:pPr>
-      <w:r>
-        <w:t>TTL are low for load balancers</w:t>
+        <w:t>Active-Active</w:t>
+      </w:r>
+      <w:r>
+        <w:t xml:space="preserve"> GLOBAL</w:t>
+      </w:r>
+      <w:r>
+        <w:t xml:space="preserve"> Data Application</w:t>
+      </w:r>
+    </w:p>
+    <w:p>
+      <w:pPr>
+        <w:pStyle w:val="ListParagraph"/>
+        <w:numPr>
+          <w:ilvl w:val="0"/>
+          <w:numId w:val="21"/>
+        </w:numPr>
+      </w:pPr>
+      <w:r>
+        <w:t xml:space="preserve">Two regions can accept both </w:t>
+      </w:r>
+      <w:r>
+        <w:t>reading</w:t>
+      </w:r>
+      <w:r>
+        <w:t xml:space="preserve"> and </w:t>
+      </w:r>
+      <w:r>
+        <w:t>writing</w:t>
+      </w:r>
+      <w:r>
+        <w:t xml:space="preserve"> </w:t>
+      </w:r>
+      <w:r>
+        <w:t xml:space="preserve">and then do </w:t>
+      </w:r>
+      <w:r>
+        <w:t>bidirectional</w:t>
+      </w:r>
+      <w:r>
+        <w:t xml:space="preserve"> replication</w:t>
+      </w:r>
+    </w:p>
+    <w:p>
+      <w:pPr>
+        <w:pStyle w:val="ListParagraph"/>
+        <w:numPr>
+          <w:ilvl w:val="0"/>
+          <w:numId w:val="21"/>
+        </w:numPr>
+      </w:pPr>
+      <w:r>
+        <w:t>Replication is async to prevent any deadlocks or failures</w:t>
       </w:r>
     </w:p>
     <w:p/>
     <w:p>
       <w:r>
-        <w:t>DNS AS LOAD BALANCER</w:t>
-      </w:r>
-    </w:p>
-    <w:p>
-      <w:pPr>
-        <w:pStyle w:val="ListParagraph"/>
-        <w:numPr>
-          <w:ilvl w:val="0"/>
-          <w:numId w:val="20"/>
-        </w:numPr>
-      </w:pPr>
-      <w:r>
-        <w:t>Returns a single IP in a roun</w:t>
-      </w:r>
-      <w:r>
-        <w:t>d robin fashion</w:t>
-      </w:r>
-    </w:p>
-    <w:p>
-      <w:pPr>
-        <w:pStyle w:val="ListParagraph"/>
-        <w:numPr>
-          <w:ilvl w:val="0"/>
-          <w:numId w:val="20"/>
-        </w:numPr>
-      </w:pPr>
-      <w:r>
-        <w:t>Can conduct health checks on servers</w:t>
-      </w:r>
-    </w:p>
-    <w:p>
-      <w:pPr>
-        <w:pStyle w:val="ListParagraph"/>
-        <w:numPr>
-          <w:ilvl w:val="0"/>
-          <w:numId w:val="20"/>
-        </w:numPr>
-      </w:pPr>
-      <w:r>
-        <w:t>Used when request destination(servers) do not change frequently like regions</w:t>
-      </w:r>
-    </w:p>
-    <w:p>
-      <w:pPr>
-        <w:pStyle w:val="ListParagraph"/>
-        <w:numPr>
-          <w:ilvl w:val="0"/>
-          <w:numId w:val="20"/>
-        </w:numPr>
-      </w:pPr>
-      <w:r>
-        <w:t>Can redirect request to a specific region</w:t>
-      </w:r>
-      <w:r>
-        <w:t xml:space="preserve"> based on </w:t>
-      </w:r>
-    </w:p>
-    <w:p>
-      <w:pPr>
-        <w:pStyle w:val="ListParagraph"/>
-        <w:numPr>
-          <w:ilvl w:val="1"/>
-          <w:numId w:val="20"/>
-        </w:numPr>
-      </w:pPr>
-      <w:r>
-        <w:t>User proximity to data center</w:t>
-      </w:r>
-    </w:p>
-    <w:p>
-      <w:pPr>
-        <w:pStyle w:val="ListParagraph"/>
-        <w:numPr>
-          <w:ilvl w:val="1"/>
-          <w:numId w:val="20"/>
-        </w:numPr>
-      </w:pPr>
-      <w:r>
-        <w:t>Client to data center latency</w:t>
-      </w:r>
-    </w:p>
-    <w:p>
-      <w:pPr>
-        <w:pStyle w:val="ListParagraph"/>
-        <w:numPr>
-          <w:ilvl w:val="1"/>
-          <w:numId w:val="20"/>
-        </w:numPr>
-      </w:pPr>
-      <w:r>
-        <w:t>Data center geography: EU has policies that EU user request be kept in EU</w:t>
-      </w:r>
-    </w:p>
-    <w:p>
-      <w:pPr>
-        <w:pStyle w:val="ListParagraph"/>
-        <w:numPr>
-          <w:ilvl w:val="0"/>
-          <w:numId w:val="20"/>
-        </w:numPr>
-      </w:pPr>
-      <w:r>
-        <w:t>Disaster Recovery: if a region goes down, DNS can redirect request to other regions</w:t>
+        <w:t>Au</w:t>
+      </w:r>
+      <w:r>
+        <w:t>to Scaling</w:t>
+      </w:r>
+    </w:p>
+    <w:p>
+      <w:pPr>
+        <w:pStyle w:val="ListParagraph"/>
+        <w:numPr>
+          <w:ilvl w:val="0"/>
+          <w:numId w:val="23"/>
+        </w:numPr>
+      </w:pPr>
+      <w:r>
+        <w:t>Use to create or delete server instances based on demand</w:t>
+      </w:r>
+    </w:p>
+    <w:p>
+      <w:pPr>
+        <w:pStyle w:val="ListParagraph"/>
+        <w:numPr>
+          <w:ilvl w:val="0"/>
+          <w:numId w:val="23"/>
+        </w:numPr>
+      </w:pPr>
+      <w:r>
+        <w:t xml:space="preserve">Use </w:t>
+      </w:r>
+      <w:r>
+        <w:t>monitoring service feedback to understand</w:t>
+      </w:r>
+    </w:p>
+    <w:p>
+      <w:pPr>
+        <w:pStyle w:val="ListParagraph"/>
+        <w:numPr>
+          <w:ilvl w:val="1"/>
+          <w:numId w:val="23"/>
+        </w:numPr>
+      </w:pPr>
+      <w:r>
+        <w:t>CPU use</w:t>
+      </w:r>
+    </w:p>
+    <w:p>
+      <w:pPr>
+        <w:pStyle w:val="ListParagraph"/>
+        <w:numPr>
+          <w:ilvl w:val="1"/>
+          <w:numId w:val="23"/>
+        </w:numPr>
+      </w:pPr>
+      <w:r>
+        <w:t>Disk use</w:t>
+      </w:r>
+    </w:p>
+    <w:p>
+      <w:pPr>
+        <w:pStyle w:val="ListParagraph"/>
+        <w:numPr>
+          <w:ilvl w:val="1"/>
+          <w:numId w:val="23"/>
+        </w:numPr>
+      </w:pPr>
+      <w:r>
+        <w:t>Network use</w:t>
+      </w:r>
+    </w:p>
+    <w:p>
+      <w:pPr>
+        <w:pStyle w:val="ListParagraph"/>
+        <w:numPr>
+          <w:ilvl w:val="0"/>
+          <w:numId w:val="23"/>
+        </w:numPr>
+      </w:pPr>
+      <w:r>
+        <w:t xml:space="preserve">Thresholds are set in auto </w:t>
+      </w:r>
+      <w:r>
+        <w:t xml:space="preserve">scaler </w:t>
+      </w:r>
+      <w:r>
+        <w:t xml:space="preserve">for each </w:t>
+      </w:r>
+      <w:r>
+        <w:t>service feedback. If threshold breached, auto scaler acts to increase or reduce instances.</w:t>
       </w:r>
     </w:p>
     <w:p/>
     <w:p>
       <w:r>
-        <w:t>Active-Active</w:t>
-      </w:r>
-      <w:r>
-        <w:t xml:space="preserve"> GLOBAL</w:t>
-      </w:r>
-      <w:r>
-        <w:t xml:space="preserve"> Data Application</w:t>
-      </w:r>
-    </w:p>
-    <w:p>
-      <w:pPr>
-        <w:pStyle w:val="ListParagraph"/>
-        <w:numPr>
-          <w:ilvl w:val="0"/>
-          <w:numId w:val="21"/>
-        </w:numPr>
-      </w:pPr>
-      <w:r>
-        <w:t xml:space="preserve">Two regions can accept both </w:t>
-      </w:r>
-      <w:r>
-        <w:t>reading</w:t>
-      </w:r>
-      <w:r>
-        <w:t xml:space="preserve"> and </w:t>
-      </w:r>
-      <w:r>
-        <w:t>writing</w:t>
-      </w:r>
-      <w:r>
-        <w:t xml:space="preserve"> </w:t>
-      </w:r>
-      <w:r>
-        <w:t xml:space="preserve">and then do </w:t>
-      </w:r>
-      <w:r>
-        <w:t>bidirectional</w:t>
-      </w:r>
-      <w:r>
-        <w:t xml:space="preserve"> replication</w:t>
-      </w:r>
-    </w:p>
-    <w:p>
-      <w:pPr>
-        <w:pStyle w:val="ListParagraph"/>
-        <w:numPr>
-          <w:ilvl w:val="0"/>
-          <w:numId w:val="21"/>
-        </w:numPr>
-      </w:pPr>
-      <w:r>
-        <w:t>Replication is async to prevent any deadlocks or failures</w:t>
+        <w:t>Micro services</w:t>
+      </w:r>
+      <w:r>
+        <w:t xml:space="preserve"> Motivations</w:t>
+      </w:r>
+    </w:p>
+    <w:p>
+      <w:pPr>
+        <w:pStyle w:val="ListParagraph"/>
+        <w:numPr>
+          <w:ilvl w:val="0"/>
+          <w:numId w:val="24"/>
+        </w:numPr>
+      </w:pPr>
+      <w:r>
+        <w:t>High scalability because of decentralization and independence</w:t>
+      </w:r>
+    </w:p>
+    <w:p>
+      <w:pPr>
+        <w:pStyle w:val="ListParagraph"/>
+        <w:numPr>
+          <w:ilvl w:val="1"/>
+          <w:numId w:val="24"/>
+        </w:numPr>
+      </w:pPr>
+      <w:r>
+        <w:t>Decentralization: each component can handle one specific kind of task</w:t>
+      </w:r>
+    </w:p>
+    <w:p>
+      <w:pPr>
+        <w:pStyle w:val="ListParagraph"/>
+        <w:numPr>
+          <w:ilvl w:val="1"/>
+          <w:numId w:val="24"/>
+        </w:numPr>
+      </w:pPr>
+      <w:r>
+        <w:t>Independence: each component</w:t>
+      </w:r>
+      <w:r>
+        <w:t xml:space="preserve"> workers</w:t>
+      </w:r>
+      <w:r>
+        <w:t xml:space="preserve"> can work independently</w:t>
+      </w:r>
+    </w:p>
+    <w:p>
+      <w:pPr>
+        <w:pStyle w:val="ListParagraph"/>
+        <w:numPr>
+          <w:ilvl w:val="0"/>
+          <w:numId w:val="24"/>
+        </w:numPr>
+      </w:pPr>
+      <w:r>
+        <w:t>Frequent Deployment</w:t>
+      </w:r>
+      <w:r>
+        <w:t xml:space="preserve"> because of </w:t>
+      </w:r>
+    </w:p>
+    <w:p>
+      <w:pPr>
+        <w:pStyle w:val="ListParagraph"/>
+        <w:numPr>
+          <w:ilvl w:val="1"/>
+          <w:numId w:val="24"/>
+        </w:numPr>
+      </w:pPr>
+      <w:r>
+        <w:t>Independent deployment</w:t>
+      </w:r>
+    </w:p>
+    <w:p>
+      <w:pPr>
+        <w:pStyle w:val="ListParagraph"/>
+        <w:numPr>
+          <w:ilvl w:val="1"/>
+          <w:numId w:val="24"/>
+        </w:numPr>
+      </w:pPr>
+      <w:r>
+        <w:t>Independent development</w:t>
+      </w:r>
+    </w:p>
+    <w:p>
+      <w:pPr>
+        <w:pStyle w:val="ListParagraph"/>
+        <w:numPr>
+          <w:ilvl w:val="1"/>
+          <w:numId w:val="24"/>
+        </w:numPr>
+      </w:pPr>
+      <w:r>
+        <w:t>Independent services</w:t>
       </w:r>
     </w:p>
     <w:p/>
     <w:p>
       <w:r>
-        <w:t>Au</w:t>
-      </w:r>
-      <w:r>
-        <w:t>to Scaling</w:t>
-      </w:r>
-    </w:p>
-    <w:p>
-      <w:pPr>
-        <w:pStyle w:val="ListParagraph"/>
-        <w:numPr>
-          <w:ilvl w:val="0"/>
-          <w:numId w:val="23"/>
-        </w:numPr>
-      </w:pPr>
-      <w:r>
-        <w:t>Use to create or delete server instances based on demand</w:t>
-      </w:r>
-    </w:p>
-    <w:p>
-      <w:pPr>
-        <w:pStyle w:val="ListParagraph"/>
-        <w:numPr>
-          <w:ilvl w:val="0"/>
-          <w:numId w:val="23"/>
-        </w:numPr>
-      </w:pPr>
-      <w:r>
-        <w:t xml:space="preserve">Use </w:t>
-      </w:r>
-      <w:r>
-        <w:t>monitoring service feedback to understand</w:t>
-      </w:r>
-    </w:p>
-    <w:p>
-      <w:pPr>
-        <w:pStyle w:val="ListParagraph"/>
-        <w:numPr>
-          <w:ilvl w:val="1"/>
-          <w:numId w:val="23"/>
-        </w:numPr>
-      </w:pPr>
-      <w:r>
-        <w:t>CPU use</w:t>
-      </w:r>
-    </w:p>
-    <w:p>
-      <w:pPr>
-        <w:pStyle w:val="ListParagraph"/>
-        <w:numPr>
-          <w:ilvl w:val="1"/>
-          <w:numId w:val="23"/>
-        </w:numPr>
-      </w:pPr>
-      <w:r>
-        <w:t>Disk use</w:t>
-      </w:r>
-    </w:p>
-    <w:p>
-      <w:pPr>
-        <w:pStyle w:val="ListParagraph"/>
-        <w:numPr>
-          <w:ilvl w:val="1"/>
-          <w:numId w:val="23"/>
-        </w:numPr>
-      </w:pPr>
-      <w:r>
-        <w:t>Network use</w:t>
-      </w:r>
-    </w:p>
-    <w:p>
-      <w:pPr>
-        <w:pStyle w:val="ListParagraph"/>
-        <w:numPr>
-          <w:ilvl w:val="0"/>
-          <w:numId w:val="23"/>
-        </w:numPr>
-      </w:pPr>
-      <w:r>
-        <w:t xml:space="preserve">Thresholds are set in auto </w:t>
-      </w:r>
-      <w:r>
-        <w:t xml:space="preserve">scaler </w:t>
-      </w:r>
-      <w:r>
-        <w:t xml:space="preserve">for each </w:t>
-      </w:r>
-      <w:r>
-        <w:t>service feedback. If threshold breached, auto scaler acts to increase or reduce instances.</w:t>
-      </w:r>
-    </w:p>
-    <w:p/>
-    <w:p>
-      <w:r>
-        <w:t>Micro services</w:t>
-      </w:r>
-      <w:r>
-        <w:t xml:space="preserve"> Motivations</w:t>
-      </w:r>
-    </w:p>
-    <w:p>
-      <w:pPr>
-        <w:pStyle w:val="ListParagraph"/>
-        <w:numPr>
-          <w:ilvl w:val="0"/>
-          <w:numId w:val="24"/>
-        </w:numPr>
-      </w:pPr>
-      <w:r>
-        <w:t>High scalability because of decentralization and independence</w:t>
-      </w:r>
-    </w:p>
-    <w:p>
-      <w:pPr>
-        <w:pStyle w:val="ListParagraph"/>
-        <w:numPr>
-          <w:ilvl w:val="1"/>
-          <w:numId w:val="24"/>
-        </w:numPr>
-      </w:pPr>
-      <w:r>
-        <w:t>Decentralization: each component can handle one specific kind of task</w:t>
-      </w:r>
-    </w:p>
-    <w:p>
-      <w:pPr>
-        <w:pStyle w:val="ListParagraph"/>
-        <w:numPr>
-          <w:ilvl w:val="1"/>
-          <w:numId w:val="24"/>
+        <w:t>Service oriented architecture</w:t>
+      </w:r>
+    </w:p>
+    <w:p>
+      <w:pPr>
+        <w:pStyle w:val="ListParagraph"/>
+        <w:numPr>
+          <w:ilvl w:val="0"/>
+          <w:numId w:val="26"/>
+        </w:numPr>
+      </w:pPr>
+      <w:r>
+        <w:t>Application build as set of independent services that communicate over a network.</w:t>
+      </w:r>
+    </w:p>
+    <w:p>
+      <w:pPr>
+        <w:pStyle w:val="ListParagraph"/>
+        <w:numPr>
+          <w:ilvl w:val="0"/>
+          <w:numId w:val="26"/>
+        </w:numPr>
+      </w:pPr>
+      <w:r>
+        <w:t>Each service performs a business function.</w:t>
+      </w:r>
+    </w:p>
+    <w:p>
+      <w:r>
+        <w:t>Independent</w:t>
+      </w:r>
+      <w:r>
+        <w:t xml:space="preserve"> and PROS</w:t>
+      </w:r>
+    </w:p>
+    <w:p>
+      <w:pPr>
+        <w:pStyle w:val="ListParagraph"/>
+        <w:numPr>
+          <w:ilvl w:val="0"/>
+          <w:numId w:val="25"/>
+        </w:numPr>
+      </w:pPr>
+      <w:r>
+        <w:t xml:space="preserve">Each service has own </w:t>
+      </w:r>
+      <w:r>
+        <w:t>stack and</w:t>
+      </w:r>
+      <w:r>
+        <w:t xml:space="preserve"> can be scaled independentl</w:t>
+      </w:r>
+      <w:r>
+        <w:t>y</w:t>
+      </w:r>
+    </w:p>
+    <w:p>
+      <w:r>
+        <w:t>Dependent</w:t>
+      </w:r>
+      <w:r>
+        <w:t xml:space="preserve"> and CONS</w:t>
+      </w:r>
+    </w:p>
+    <w:p>
+      <w:pPr>
+        <w:pStyle w:val="ListParagraph"/>
+        <w:numPr>
+          <w:ilvl w:val="0"/>
+          <w:numId w:val="25"/>
+        </w:numPr>
+      </w:pPr>
+      <w:r>
+        <w:t xml:space="preserve">They need to speak same language to understand each other. </w:t>
+      </w:r>
+      <w:r>
+        <w:t xml:space="preserve">Hence, common interface/schema. </w:t>
+      </w:r>
+      <w:r>
+        <w:t xml:space="preserve">For example, common json format or xml. </w:t>
+      </w:r>
+    </w:p>
+    <w:p>
+      <w:pPr>
+        <w:pStyle w:val="ListParagraph"/>
+        <w:numPr>
+          <w:ilvl w:val="0"/>
+          <w:numId w:val="25"/>
         </w:numPr>
       </w:pPr>
       <w:r>
         <w:lastRenderedPageBreak/>
-        <w:t>Independence: each component</w:t>
-      </w:r>
-      <w:r>
-        <w:t xml:space="preserve"> workers</w:t>
-      </w:r>
-      <w:r>
-        <w:t xml:space="preserve"> can work independently</w:t>
-      </w:r>
-    </w:p>
-    <w:p>
-      <w:pPr>
-        <w:pStyle w:val="ListParagraph"/>
-        <w:numPr>
-          <w:ilvl w:val="0"/>
-          <w:numId w:val="24"/>
-        </w:numPr>
-      </w:pPr>
-      <w:r>
-        <w:t>Frequent Deployment</w:t>
-      </w:r>
-      <w:r>
-        <w:t xml:space="preserve"> because of </w:t>
-      </w:r>
-    </w:p>
-    <w:p>
-      <w:pPr>
-        <w:pStyle w:val="ListParagraph"/>
-        <w:numPr>
-          <w:ilvl w:val="1"/>
-          <w:numId w:val="24"/>
-        </w:numPr>
-      </w:pPr>
-      <w:r>
-        <w:t>Independent deployment</w:t>
-      </w:r>
-    </w:p>
-    <w:p>
-      <w:pPr>
-        <w:pStyle w:val="ListParagraph"/>
-        <w:numPr>
-          <w:ilvl w:val="1"/>
-          <w:numId w:val="24"/>
-        </w:numPr>
-      </w:pPr>
-      <w:r>
-        <w:t>Independent development</w:t>
-      </w:r>
-    </w:p>
-    <w:p>
-      <w:pPr>
-        <w:pStyle w:val="ListParagraph"/>
-        <w:numPr>
-          <w:ilvl w:val="1"/>
-          <w:numId w:val="24"/>
-        </w:numPr>
-      </w:pPr>
-      <w:r>
-        <w:t>Independent services</w:t>
-      </w:r>
-    </w:p>
-    <w:p/>
-    <w:p>
-      <w:r>
-        <w:t>Service oriented architecture</w:t>
-      </w:r>
-    </w:p>
-    <w:p>
-      <w:pPr>
-        <w:pStyle w:val="ListParagraph"/>
-        <w:numPr>
-          <w:ilvl w:val="0"/>
-          <w:numId w:val="26"/>
-        </w:numPr>
-      </w:pPr>
-      <w:r>
-        <w:t>Application build as set of independent services that communicate over a network.</w:t>
-      </w:r>
-    </w:p>
-    <w:p>
-      <w:pPr>
-        <w:pStyle w:val="ListParagraph"/>
-        <w:numPr>
-          <w:ilvl w:val="0"/>
-          <w:numId w:val="26"/>
-        </w:numPr>
-      </w:pPr>
-      <w:r>
-        <w:t>Each service performs a business function.</w:t>
-      </w:r>
-    </w:p>
-    <w:p>
-      <w:r>
-        <w:t>Independent</w:t>
-      </w:r>
-      <w:r>
-        <w:t xml:space="preserve"> and PROS</w:t>
-      </w:r>
-    </w:p>
-    <w:p>
-      <w:pPr>
-        <w:pStyle w:val="ListParagraph"/>
-        <w:numPr>
-          <w:ilvl w:val="0"/>
-          <w:numId w:val="25"/>
-        </w:numPr>
-      </w:pPr>
-      <w:r>
-        <w:t xml:space="preserve">Each service has own </w:t>
-      </w:r>
-      <w:r>
-        <w:t>stack and</w:t>
-      </w:r>
-      <w:r>
-        <w:t xml:space="preserve"> can be scaled independentl</w:t>
-      </w:r>
-      <w:r>
-        <w:t>y</w:t>
-      </w:r>
-    </w:p>
-    <w:p>
-      <w:r>
-        <w:t>Dependent</w:t>
-      </w:r>
-      <w:r>
-        <w:t xml:space="preserve"> and CONS</w:t>
-      </w:r>
-    </w:p>
-    <w:p>
-      <w:pPr>
-        <w:pStyle w:val="ListParagraph"/>
-        <w:numPr>
-          <w:ilvl w:val="0"/>
-          <w:numId w:val="25"/>
-        </w:numPr>
-      </w:pPr>
-      <w:r>
-        <w:t xml:space="preserve">They need to speak same language to understand each other. </w:t>
-      </w:r>
-      <w:r>
-        <w:t xml:space="preserve">Hence, common interface/schema. </w:t>
-      </w:r>
-      <w:r>
-        <w:t xml:space="preserve">For example, common json format or xml. </w:t>
-      </w:r>
-    </w:p>
-    <w:p>
-      <w:pPr>
-        <w:pStyle w:val="ListParagraph"/>
-        <w:numPr>
-          <w:ilvl w:val="0"/>
-          <w:numId w:val="25"/>
-        </w:numPr>
-      </w:pPr>
-      <w:r>
         <w:t xml:space="preserve">One service sends “userid” while other expects “id” and hence </w:t>
       </w:r>
       <w:r>
@@ -3200,7 +3280,6 @@
         </w:numPr>
       </w:pPr>
       <w:r>
-        <w:lastRenderedPageBreak/>
         <w:t>PROS:</w:t>
       </w:r>
     </w:p>
@@ -3360,6 +3439,7 @@
         </w:numPr>
       </w:pPr>
       <w:r>
+        <w:lastRenderedPageBreak/>
         <w:t xml:space="preserve">If any of them reject, whole transaction is rejected by order service and roll back is issued. </w:t>
       </w:r>
     </w:p>
@@ -3531,7 +3611,9 @@
         </w:numPr>
       </w:pPr>
       <w:r>
-        <w:lastRenderedPageBreak/>
+        <w:rPr>
+          <w:noProof/>
+        </w:rPr>
         <w:drawing>
           <wp:inline distT="0" distB="0" distL="0" distR="0" wp14:anchorId="2CCB3B29" wp14:editId="050FB268">
             <wp:extent cx="4229100" cy="1421899"/>
@@ -3548,7 +3630,7 @@
                     <pic:cNvPicPr/>
                   </pic:nvPicPr>
                   <pic:blipFill>
-                    <a:blip r:embed="rId6"/>
+                    <a:blip r:embed="rId7"/>
                     <a:stretch>
                       <a:fillRect/>
                     </a:stretch>
@@ -3656,6 +3738,7 @@
         </w:numPr>
       </w:pPr>
       <w:r>
+        <w:lastRenderedPageBreak/>
         <w:t xml:space="preserve">High scalability </w:t>
       </w:r>
     </w:p>
@@ -3670,6 +3753,9 @@
     </w:p>
     <w:p>
       <w:r>
+        <w:rPr>
+          <w:noProof/>
+        </w:rPr>
         <w:drawing>
           <wp:inline distT="0" distB="0" distL="0" distR="0" wp14:anchorId="44B71559" wp14:editId="5D274885">
             <wp:extent cx="5943600" cy="2082800"/>
@@ -3686,7 +3772,7 @@
                     <pic:cNvPicPr/>
                   </pic:nvPicPr>
                   <pic:blipFill>
-                    <a:blip r:embed="rId7"/>
+                    <a:blip r:embed="rId8"/>
                     <a:stretch>
                       <a:fillRect/>
                     </a:stretch>
@@ -3772,7 +3858,6 @@
     </w:p>
     <w:p>
       <w:r>
-        <w:lastRenderedPageBreak/>
         <w:t>NOSQL DB</w:t>
       </w:r>
     </w:p>
@@ -6298,7 +6383,7 @@
         <w:rFonts w:ascii="Courier New" w:hAnsi="Courier New" w:cs="Courier New" w:hint="default"/>
       </w:rPr>
     </w:lvl>
-    <w:lvl w:ilvl="2" w:tplc="04090005" w:tentative="1">
+    <w:lvl w:ilvl="2" w:tplc="04090005">
       <w:start w:val="1"/>
       <w:numFmt w:val="bullet"/>
       <w:lvlText w:val=""/>

</xml_diff>

<commit_message>
adding reliability docx final
</commit_message>
<xml_diff>
--- a/scalability/scalability.docx
+++ b/scalability/scalability.docx
@@ -1886,11 +1886,46 @@
       <w:pPr>
         <w:pStyle w:val="ListParagraph"/>
         <w:numPr>
-          <w:ilvl w:val="1"/>
+          <w:ilvl w:val="2"/>
           <w:numId w:val="15"/>
         </w:numPr>
       </w:pPr>
-      <w:r>
+      <w:hyperlink r:id="rId6" w:history="1">
+        <w:r>
+          <w:rPr>
+            <w:rStyle w:val="Hyperlink"/>
+          </w:rPr>
+          <w:t>Understanding B-Trees: The Data Structure Behind Modern Databases</w:t>
+        </w:r>
+      </w:hyperlink>
+    </w:p>
+    <w:p>
+      <w:pPr>
+        <w:pStyle w:val="ListParagraph"/>
+        <w:numPr>
+          <w:ilvl w:val="2"/>
+          <w:numId w:val="15"/>
+        </w:numPr>
+      </w:pPr>
+      <w:r>
+        <w:t>This video above is for B tree, b+ tree only diff is all values are stored at leaf node. But we propa</w:t>
+      </w:r>
+      <w:r>
+        <w:t>gate keys up the leaf node and keep (key, value) at the leaf node. And leaf nodes are connected via linkedlist.</w:t>
+      </w:r>
+    </w:p>
+    <w:p>
+      <w:pPr>
+        <w:pStyle w:val="ListParagraph"/>
+        <w:numPr>
+          <w:ilvl w:val="1"/>
+          <w:numId w:val="15"/>
+        </w:numPr>
+      </w:pPr>
+      <w:r>
+        <w:rPr>
+          <w:noProof/>
+        </w:rPr>
         <w:drawing>
           <wp:inline distT="0" distB="0" distL="0" distR="0" wp14:anchorId="3975749B" wp14:editId="391B89A7">
             <wp:extent cx="5943600" cy="3641725"/>
@@ -1907,7 +1942,7 @@
                     <pic:cNvPicPr/>
                   </pic:nvPicPr>
                   <pic:blipFill>
-                    <a:blip r:embed="rId6"/>
+                    <a:blip r:embed="rId7"/>
                     <a:stretch>
                       <a:fillRect/>
                     </a:stretch>
@@ -1996,6 +2031,7 @@
     </w:p>
     <w:p>
       <w:r>
+        <w:lastRenderedPageBreak/>
         <w:t>Routing To Correct Database partition</w:t>
       </w:r>
     </w:p>
@@ -2032,1046 +2068,1074 @@
         </w:numPr>
       </w:pPr>
       <w:r>
+        <w:t>No network hops needed to find correct shard</w:t>
+      </w:r>
+    </w:p>
+    <w:p>
+      <w:pPr>
+        <w:pStyle w:val="ListParagraph"/>
+        <w:numPr>
+          <w:ilvl w:val="1"/>
+          <w:numId w:val="16"/>
+        </w:numPr>
+      </w:pPr>
+      <w:r>
+        <w:t>Each client updates shard map</w:t>
+      </w:r>
+    </w:p>
+    <w:p>
+      <w:pPr>
+        <w:pStyle w:val="ListParagraph"/>
+        <w:numPr>
+          <w:ilvl w:val="1"/>
+          <w:numId w:val="16"/>
+        </w:numPr>
+      </w:pPr>
+      <w:r>
+        <w:t>Faster method but not scalable for many clients</w:t>
+      </w:r>
+    </w:p>
+    <w:p>
+      <w:pPr>
+        <w:pStyle w:val="ListParagraph"/>
+        <w:numPr>
+          <w:ilvl w:val="1"/>
+          <w:numId w:val="16"/>
+        </w:numPr>
+      </w:pPr>
+      <w:r>
+        <w:t>MYSQL</w:t>
+      </w:r>
+    </w:p>
+    <w:p>
+      <w:pPr>
+        <w:pStyle w:val="ListParagraph"/>
+        <w:numPr>
+          <w:ilvl w:val="1"/>
+          <w:numId w:val="16"/>
+        </w:numPr>
+      </w:pPr>
+      <w:r>
+        <w:t>Client -&gt; correct shard = 1</w:t>
+      </w:r>
+    </w:p>
+    <w:p>
+      <w:pPr>
+        <w:pStyle w:val="ListParagraph"/>
+        <w:numPr>
+          <w:ilvl w:val="0"/>
+          <w:numId w:val="16"/>
+        </w:numPr>
+      </w:pPr>
+      <w:r>
+        <w:t>Router server</w:t>
+      </w:r>
+    </w:p>
+    <w:p>
+      <w:pPr>
+        <w:pStyle w:val="ListParagraph"/>
+        <w:numPr>
+          <w:ilvl w:val="1"/>
+          <w:numId w:val="16"/>
+        </w:numPr>
+      </w:pPr>
+      <w:r>
+        <w:t>Service between client and database</w:t>
+      </w:r>
+    </w:p>
+    <w:p>
+      <w:pPr>
+        <w:pStyle w:val="ListParagraph"/>
+        <w:numPr>
+          <w:ilvl w:val="1"/>
+          <w:numId w:val="16"/>
+        </w:numPr>
+      </w:pPr>
+      <w:r>
+        <w:t>It has</w:t>
+      </w:r>
+      <w:r>
+        <w:t xml:space="preserve"> information about diff </w:t>
+      </w:r>
+      <w:r>
+        <w:t>shards</w:t>
+      </w:r>
+    </w:p>
+    <w:p>
+      <w:pPr>
+        <w:pStyle w:val="ListParagraph"/>
+        <w:numPr>
+          <w:ilvl w:val="1"/>
+          <w:numId w:val="16"/>
+        </w:numPr>
+      </w:pPr>
+      <w:r>
+        <w:t>Sends request to correct database shard</w:t>
+      </w:r>
+    </w:p>
+    <w:p>
+      <w:pPr>
+        <w:pStyle w:val="ListParagraph"/>
+        <w:numPr>
+          <w:ilvl w:val="1"/>
+          <w:numId w:val="16"/>
+        </w:numPr>
+      </w:pPr>
+      <w:r>
+        <w:t>Shard map stored on this central router. Clients do not need to update.</w:t>
+      </w:r>
+    </w:p>
+    <w:p>
+      <w:pPr>
+        <w:pStyle w:val="ListParagraph"/>
+        <w:numPr>
+          <w:ilvl w:val="1"/>
+          <w:numId w:val="16"/>
+        </w:numPr>
+      </w:pPr>
+      <w:r>
+        <w:t>Slow due to network hop but scalable for large clients</w:t>
+      </w:r>
+    </w:p>
+    <w:p>
+      <w:pPr>
+        <w:pStyle w:val="ListParagraph"/>
+        <w:numPr>
+          <w:ilvl w:val="1"/>
+          <w:numId w:val="16"/>
+        </w:numPr>
+      </w:pPr>
+      <w:r>
+        <w:t>Client -&gt; router -&gt; correct shard  = 2</w:t>
+      </w:r>
+    </w:p>
+    <w:p>
+      <w:pPr>
+        <w:pStyle w:val="ListParagraph"/>
+        <w:numPr>
+          <w:ilvl w:val="0"/>
+          <w:numId w:val="16"/>
+        </w:numPr>
+      </w:pPr>
+      <w:r>
+        <w:t>Proxy Request</w:t>
+      </w:r>
+      <w:r>
+        <w:t xml:space="preserve"> (server side or cluster based)</w:t>
+      </w:r>
+    </w:p>
+    <w:p>
+      <w:pPr>
+        <w:pStyle w:val="ListParagraph"/>
+        <w:numPr>
+          <w:ilvl w:val="1"/>
+          <w:numId w:val="16"/>
+        </w:numPr>
+      </w:pPr>
+      <w:r>
+        <w:t>Clients can connect to any database shard</w:t>
+      </w:r>
+    </w:p>
+    <w:p>
+      <w:pPr>
+        <w:pStyle w:val="ListParagraph"/>
+        <w:numPr>
+          <w:ilvl w:val="1"/>
+          <w:numId w:val="16"/>
+        </w:numPr>
+      </w:pPr>
+      <w:r>
+        <w:t xml:space="preserve">That shard is responsible for redirecting </w:t>
+      </w:r>
+      <w:r>
+        <w:t>clients</w:t>
+      </w:r>
+      <w:r>
+        <w:t xml:space="preserve"> to correct shard that has data </w:t>
+      </w:r>
+      <w:r>
+        <w:t>used is requesting</w:t>
+      </w:r>
+    </w:p>
+    <w:p>
+      <w:pPr>
+        <w:pStyle w:val="ListParagraph"/>
+        <w:numPr>
+          <w:ilvl w:val="1"/>
+          <w:numId w:val="16"/>
+        </w:numPr>
+      </w:pPr>
+      <w:r>
+        <w:t>One extra h</w:t>
+      </w:r>
+      <w:r>
+        <w:t>op but client does not need to store shard map</w:t>
+      </w:r>
+    </w:p>
+    <w:p>
+      <w:pPr>
+        <w:pStyle w:val="ListParagraph"/>
+        <w:numPr>
+          <w:ilvl w:val="1"/>
+          <w:numId w:val="16"/>
+        </w:numPr>
+      </w:pPr>
+      <w:r>
+        <w:t>DynamoDB</w:t>
+      </w:r>
+    </w:p>
+    <w:p>
+      <w:pPr>
+        <w:pStyle w:val="ListParagraph"/>
+        <w:numPr>
+          <w:ilvl w:val="1"/>
+          <w:numId w:val="16"/>
+        </w:numPr>
+      </w:pPr>
+      <w:r>
+        <w:t>Client -&gt; random shard -&gt; correct shard  = 2</w:t>
+      </w:r>
+    </w:p>
+    <w:p/>
+    <w:p>
+      <w:r>
+        <w:t>Load Balancing</w:t>
+      </w:r>
+    </w:p>
+    <w:p>
+      <w:pPr>
+        <w:pStyle w:val="ListParagraph"/>
+        <w:numPr>
+          <w:ilvl w:val="0"/>
+          <w:numId w:val="17"/>
+        </w:numPr>
+      </w:pPr>
+      <w:r>
+        <w:t>Redirects requests to diff ser</w:t>
+      </w:r>
+      <w:r>
+        <w:t>vers</w:t>
+      </w:r>
+    </w:p>
+    <w:p>
+      <w:pPr>
+        <w:pStyle w:val="ListParagraph"/>
+        <w:numPr>
+          <w:ilvl w:val="0"/>
+          <w:numId w:val="17"/>
+        </w:numPr>
+      </w:pPr>
+      <w:r>
+        <w:t>Provides one IP address that clients can connect to</w:t>
+      </w:r>
+      <w:r>
+        <w:t xml:space="preserve">, reducing workload on client to remember all servers </w:t>
+      </w:r>
+    </w:p>
+    <w:p>
+      <w:pPr>
+        <w:pStyle w:val="ListParagraph"/>
+        <w:numPr>
+          <w:ilvl w:val="0"/>
+          <w:numId w:val="17"/>
+        </w:numPr>
+      </w:pPr>
+      <w:r>
+        <w:t>External</w:t>
+      </w:r>
+      <w:r>
+        <w:t xml:space="preserve"> load balancers </w:t>
+      </w:r>
+      <w:r>
+        <w:t>can be discovered via DNS where client fetches ip address from the url of load balancer</w:t>
+      </w:r>
+    </w:p>
+    <w:p>
+      <w:pPr>
+        <w:pStyle w:val="ListParagraph"/>
+        <w:numPr>
+          <w:ilvl w:val="0"/>
+          <w:numId w:val="17"/>
+        </w:numPr>
+      </w:pPr>
+      <w:r>
+        <w:t>Client can be internal microservice</w:t>
+      </w:r>
+      <w:r>
+        <w:t>. They fetch from discovery service and use their own load balancer to send request</w:t>
+      </w:r>
+    </w:p>
+    <w:p>
+      <w:r>
+        <w:t>Discovery Service</w:t>
+      </w:r>
+    </w:p>
+    <w:p>
+      <w:pPr>
+        <w:pStyle w:val="ListParagraph"/>
+        <w:numPr>
+          <w:ilvl w:val="0"/>
+          <w:numId w:val="18"/>
+        </w:numPr>
+      </w:pPr>
+      <w:r>
+        <w:t xml:space="preserve">Central </w:t>
+      </w:r>
+      <w:r>
+        <w:t xml:space="preserve">registry where ip address of all healthy </w:t>
+      </w:r>
+      <w:r>
+        <w:t>instances</w:t>
+      </w:r>
+      <w:r>
+        <w:t xml:space="preserve"> are stored</w:t>
+      </w:r>
+    </w:p>
+    <w:p>
+      <w:pPr>
+        <w:pStyle w:val="ListParagraph"/>
+        <w:numPr>
+          <w:ilvl w:val="0"/>
+          <w:numId w:val="18"/>
+        </w:numPr>
+      </w:pPr>
+      <w:r>
+        <w:t>Load balancers</w:t>
+      </w:r>
+      <w:r>
+        <w:t xml:space="preserve"> or individual </w:t>
+      </w:r>
+      <w:r>
+        <w:t>services</w:t>
+      </w:r>
+      <w:r>
+        <w:t xml:space="preserve"> use discovery service to pull </w:t>
+      </w:r>
+      <w:r>
+        <w:t>all servers</w:t>
+      </w:r>
+    </w:p>
+    <w:p>
+      <w:pPr>
+        <w:pStyle w:val="ListParagraph"/>
+        <w:numPr>
+          <w:ilvl w:val="0"/>
+          <w:numId w:val="18"/>
+        </w:numPr>
+      </w:pPr>
+      <w:r>
+        <w:t>Then load balancers use load balancing strategies to direct request</w:t>
+      </w:r>
+    </w:p>
+    <w:p/>
+    <w:p>
+      <w:r>
+        <w:t>Hardware Based Load Balancer</w:t>
+      </w:r>
+    </w:p>
+    <w:p>
+      <w:pPr>
+        <w:pStyle w:val="ListParagraph"/>
+        <w:numPr>
+          <w:ilvl w:val="0"/>
+          <w:numId w:val="19"/>
+        </w:numPr>
+      </w:pPr>
+      <w:r>
+        <w:t xml:space="preserve">Load balancing at l4 </w:t>
+      </w:r>
+      <w:r>
+        <w:t xml:space="preserve">and </w:t>
+      </w:r>
+      <w:r>
+        <w:t>l</w:t>
+      </w:r>
+      <w:r>
+        <w:t>7</w:t>
+      </w:r>
+      <w:r>
+        <w:t xml:space="preserve"> layer</w:t>
+      </w:r>
+      <w:r>
+        <w:t>( TCP, UDP</w:t>
+      </w:r>
+      <w:r>
+        <w:t>, HTTP, DNS</w:t>
+      </w:r>
+      <w:r>
+        <w:t>)</w:t>
+      </w:r>
+    </w:p>
+    <w:p>
+      <w:pPr>
+        <w:pStyle w:val="ListParagraph"/>
+        <w:numPr>
+          <w:ilvl w:val="0"/>
+          <w:numId w:val="19"/>
+        </w:numPr>
+      </w:pPr>
+      <w:r>
+        <w:t>In form of a Physical device</w:t>
+      </w:r>
+    </w:p>
+    <w:p>
+      <w:pPr>
+        <w:pStyle w:val="ListParagraph"/>
+        <w:numPr>
+          <w:ilvl w:val="0"/>
+          <w:numId w:val="19"/>
+        </w:numPr>
+      </w:pPr>
+      <w:r>
+        <w:t xml:space="preserve">Costly </w:t>
+      </w:r>
+    </w:p>
+    <w:p>
+      <w:pPr>
+        <w:pStyle w:val="ListParagraph"/>
+        <w:numPr>
+          <w:ilvl w:val="0"/>
+          <w:numId w:val="19"/>
+        </w:numPr>
+      </w:pPr>
+      <w:r>
+        <w:t>Very high throughput</w:t>
+      </w:r>
+      <w:r>
+        <w:t>(100x times)</w:t>
+      </w:r>
+    </w:p>
+    <w:p/>
+    <w:p>
+      <w:r>
+        <w:t>Software Based Load Balancer</w:t>
+      </w:r>
+      <w:r>
+        <w:t xml:space="preserve"> – application level</w:t>
+      </w:r>
+    </w:p>
+    <w:p>
+      <w:pPr>
+        <w:pStyle w:val="ListParagraph"/>
+        <w:numPr>
+          <w:ilvl w:val="0"/>
+          <w:numId w:val="19"/>
+        </w:numPr>
+      </w:pPr>
+      <w:r>
+        <w:t>balancing at l7 layer</w:t>
+      </w:r>
+    </w:p>
+    <w:p>
+      <w:pPr>
+        <w:pStyle w:val="ListParagraph"/>
+        <w:numPr>
+          <w:ilvl w:val="0"/>
+          <w:numId w:val="19"/>
+        </w:numPr>
+      </w:pPr>
+      <w:r>
+        <w:t>It is a software program and not a device</w:t>
+      </w:r>
+    </w:p>
+    <w:p>
+      <w:pPr>
+        <w:pStyle w:val="ListParagraph"/>
+        <w:numPr>
+          <w:ilvl w:val="0"/>
+          <w:numId w:val="19"/>
+        </w:numPr>
+      </w:pPr>
+      <w:r>
+        <w:t>HTTP, HTTPS, DNS</w:t>
+      </w:r>
+    </w:p>
+    <w:p>
+      <w:pPr>
+        <w:pStyle w:val="ListParagraph"/>
+        <w:numPr>
+          <w:ilvl w:val="0"/>
+          <w:numId w:val="19"/>
+        </w:numPr>
+      </w:pPr>
+      <w:r>
+        <w:t xml:space="preserve">Nginx </w:t>
+      </w:r>
+    </w:p>
+    <w:p>
+      <w:pPr>
+        <w:pStyle w:val="ListParagraph"/>
+        <w:numPr>
+          <w:ilvl w:val="0"/>
+          <w:numId w:val="19"/>
+        </w:numPr>
+      </w:pPr>
+      <w:r>
+        <w:t>Cheaper</w:t>
+      </w:r>
+    </w:p>
+    <w:p>
+      <w:pPr>
+        <w:pStyle w:val="ListParagraph"/>
+        <w:numPr>
+          <w:ilvl w:val="0"/>
+          <w:numId w:val="19"/>
+        </w:numPr>
+      </w:pPr>
+      <w:r>
+        <w:t xml:space="preserve">Slower than hardware </w:t>
+      </w:r>
+      <w:r>
+        <w:t>based</w:t>
+      </w:r>
+    </w:p>
+    <w:p>
+      <w:pPr>
+        <w:pStyle w:val="ListParagraph"/>
+        <w:numPr>
+          <w:ilvl w:val="0"/>
+          <w:numId w:val="19"/>
+        </w:numPr>
+      </w:pPr>
+      <w:r>
+        <w:t>Content-based routing</w:t>
+      </w:r>
+    </w:p>
+    <w:p>
+      <w:pPr>
+        <w:pStyle w:val="ListParagraph"/>
+        <w:numPr>
+          <w:ilvl w:val="1"/>
+          <w:numId w:val="19"/>
+        </w:numPr>
+      </w:pPr>
+      <w:r>
+        <w:t xml:space="preserve">This l7 load balancer operates on HTTP l7 layer so it can read http json </w:t>
+      </w:r>
+    </w:p>
+    <w:p>
+      <w:pPr>
+        <w:pStyle w:val="ListParagraph"/>
+        <w:numPr>
+          <w:ilvl w:val="1"/>
+          <w:numId w:val="19"/>
+        </w:numPr>
+      </w:pPr>
+      <w:r>
+        <w:t>It can then redirect depending on url, jwt token, query parameter etcc</w:t>
+      </w:r>
+    </w:p>
+    <w:p>
+      <w:pPr>
+        <w:pStyle w:val="ListParagraph"/>
+        <w:numPr>
+          <w:ilvl w:val="1"/>
+          <w:numId w:val="19"/>
+        </w:numPr>
+      </w:pPr>
+      <w:r>
+        <w:t>It is context aware routing</w:t>
+      </w:r>
+    </w:p>
+    <w:p>
+      <w:pPr>
+        <w:pStyle w:val="ListParagraph"/>
+        <w:numPr>
+          <w:ilvl w:val="1"/>
+          <w:numId w:val="19"/>
+        </w:numPr>
+      </w:pPr>
+      <w:r>
+        <w:t>L4 only look at ip addresses, which is a draw back.</w:t>
+      </w:r>
+    </w:p>
+    <w:p>
+      <w:pPr>
+        <w:pStyle w:val="ListParagraph"/>
+        <w:numPr>
+          <w:ilvl w:val="0"/>
+          <w:numId w:val="19"/>
+        </w:numPr>
+      </w:pPr>
+      <w:r>
+        <w:t>Act as reverse proxy</w:t>
+      </w:r>
+    </w:p>
+    <w:p>
+      <w:pPr>
+        <w:pStyle w:val="ListParagraph"/>
+        <w:numPr>
+          <w:ilvl w:val="0"/>
+          <w:numId w:val="19"/>
+        </w:numPr>
+      </w:pPr>
+      <w:r>
+        <w:t>SSL Termination</w:t>
+      </w:r>
+    </w:p>
+    <w:p>
+      <w:pPr>
+        <w:pStyle w:val="ListParagraph"/>
+        <w:numPr>
+          <w:ilvl w:val="1"/>
+          <w:numId w:val="19"/>
+        </w:numPr>
+      </w:pPr>
+      <w:r>
+        <w:t>If user sends request on HTTPS with secure layer, l7 balancer can break ssl and send info to backend server as HTTP for lower latency</w:t>
+      </w:r>
+    </w:p>
+    <w:p>
+      <w:pPr>
+        <w:pStyle w:val="ListParagraph"/>
+        <w:numPr>
+          <w:ilvl w:val="0"/>
+          <w:numId w:val="19"/>
+        </w:numPr>
+      </w:pPr>
+      <w:r>
+        <w:t>They can do health checks on backend server instances</w:t>
+      </w:r>
+    </w:p>
+    <w:p>
+      <w:pPr>
+        <w:pStyle w:val="ListParagraph"/>
+        <w:numPr>
+          <w:ilvl w:val="0"/>
+          <w:numId w:val="19"/>
+        </w:numPr>
+      </w:pPr>
+      <w:r>
+        <w:t>TTL are low for load balancers</w:t>
+      </w:r>
+    </w:p>
+    <w:p/>
+    <w:p>
+      <w:r>
+        <w:t>DNS AS LOAD BALANCER</w:t>
+      </w:r>
+    </w:p>
+    <w:p>
+      <w:pPr>
+        <w:pStyle w:val="ListParagraph"/>
+        <w:numPr>
+          <w:ilvl w:val="0"/>
+          <w:numId w:val="20"/>
+        </w:numPr>
+      </w:pPr>
+      <w:r>
+        <w:t>Returns a single IP in a roun</w:t>
+      </w:r>
+      <w:r>
+        <w:t>d robin fashion</w:t>
+      </w:r>
+    </w:p>
+    <w:p>
+      <w:pPr>
+        <w:pStyle w:val="ListParagraph"/>
+        <w:numPr>
+          <w:ilvl w:val="0"/>
+          <w:numId w:val="20"/>
+        </w:numPr>
+      </w:pPr>
+      <w:r>
+        <w:t>Can conduct health checks on servers</w:t>
+      </w:r>
+    </w:p>
+    <w:p>
+      <w:pPr>
+        <w:pStyle w:val="ListParagraph"/>
+        <w:numPr>
+          <w:ilvl w:val="0"/>
+          <w:numId w:val="20"/>
+        </w:numPr>
+      </w:pPr>
+      <w:r>
+        <w:t>Used when request destination(servers) do not change frequently like regions</w:t>
+      </w:r>
+    </w:p>
+    <w:p>
+      <w:pPr>
+        <w:pStyle w:val="ListParagraph"/>
+        <w:numPr>
+          <w:ilvl w:val="0"/>
+          <w:numId w:val="20"/>
+        </w:numPr>
+      </w:pPr>
+      <w:r>
+        <w:t>Can redirect request to a specific region</w:t>
+      </w:r>
+      <w:r>
+        <w:t xml:space="preserve"> based on </w:t>
+      </w:r>
+    </w:p>
+    <w:p>
+      <w:pPr>
+        <w:pStyle w:val="ListParagraph"/>
+        <w:numPr>
+          <w:ilvl w:val="1"/>
+          <w:numId w:val="20"/>
+        </w:numPr>
+      </w:pPr>
+      <w:r>
+        <w:t>User proximity to data center</w:t>
+      </w:r>
+    </w:p>
+    <w:p>
+      <w:pPr>
+        <w:pStyle w:val="ListParagraph"/>
+        <w:numPr>
+          <w:ilvl w:val="1"/>
+          <w:numId w:val="20"/>
+        </w:numPr>
+      </w:pPr>
+      <w:r>
+        <w:t>Client to data center latency</w:t>
+      </w:r>
+    </w:p>
+    <w:p>
+      <w:pPr>
+        <w:pStyle w:val="ListParagraph"/>
+        <w:numPr>
+          <w:ilvl w:val="1"/>
+          <w:numId w:val="20"/>
+        </w:numPr>
+      </w:pPr>
+      <w:r>
+        <w:t>Data center geography: EU has policies that EU user request be kept in EU</w:t>
+      </w:r>
+    </w:p>
+    <w:p>
+      <w:pPr>
+        <w:pStyle w:val="ListParagraph"/>
+        <w:numPr>
+          <w:ilvl w:val="0"/>
+          <w:numId w:val="20"/>
+        </w:numPr>
+      </w:pPr>
+      <w:r>
         <w:lastRenderedPageBreak/>
-        <w:t>No network hops needed to find correct shard</w:t>
-      </w:r>
-    </w:p>
-    <w:p>
-      <w:pPr>
-        <w:pStyle w:val="ListParagraph"/>
-        <w:numPr>
-          <w:ilvl w:val="1"/>
-          <w:numId w:val="16"/>
-        </w:numPr>
-      </w:pPr>
-      <w:r>
-        <w:t>Each client updates shard map</w:t>
-      </w:r>
-    </w:p>
-    <w:p>
-      <w:pPr>
-        <w:pStyle w:val="ListParagraph"/>
-        <w:numPr>
-          <w:ilvl w:val="1"/>
-          <w:numId w:val="16"/>
-        </w:numPr>
-      </w:pPr>
-      <w:r>
-        <w:t>Faster method but not scalable for many clients</w:t>
-      </w:r>
-    </w:p>
-    <w:p>
-      <w:pPr>
-        <w:pStyle w:val="ListParagraph"/>
-        <w:numPr>
-          <w:ilvl w:val="1"/>
-          <w:numId w:val="16"/>
-        </w:numPr>
-      </w:pPr>
-      <w:r>
-        <w:t>MYSQL</w:t>
-      </w:r>
-    </w:p>
-    <w:p>
-      <w:pPr>
-        <w:pStyle w:val="ListParagraph"/>
-        <w:numPr>
-          <w:ilvl w:val="1"/>
-          <w:numId w:val="16"/>
-        </w:numPr>
-      </w:pPr>
-      <w:r>
-        <w:t>Client -&gt; correct shard = 1</w:t>
-      </w:r>
-    </w:p>
-    <w:p>
-      <w:pPr>
-        <w:pStyle w:val="ListParagraph"/>
-        <w:numPr>
-          <w:ilvl w:val="0"/>
-          <w:numId w:val="16"/>
-        </w:numPr>
-      </w:pPr>
-      <w:r>
-        <w:t>Router server</w:t>
-      </w:r>
-    </w:p>
-    <w:p>
-      <w:pPr>
-        <w:pStyle w:val="ListParagraph"/>
-        <w:numPr>
-          <w:ilvl w:val="1"/>
-          <w:numId w:val="16"/>
-        </w:numPr>
-      </w:pPr>
-      <w:r>
-        <w:t>Service between client and database</w:t>
-      </w:r>
-    </w:p>
-    <w:p>
-      <w:pPr>
-        <w:pStyle w:val="ListParagraph"/>
-        <w:numPr>
-          <w:ilvl w:val="1"/>
-          <w:numId w:val="16"/>
-        </w:numPr>
-      </w:pPr>
-      <w:r>
-        <w:t>It has</w:t>
-      </w:r>
-      <w:r>
-        <w:t xml:space="preserve"> information about diff </w:t>
-      </w:r>
-      <w:r>
-        <w:t>shards</w:t>
-      </w:r>
-    </w:p>
-    <w:p>
-      <w:pPr>
-        <w:pStyle w:val="ListParagraph"/>
-        <w:numPr>
-          <w:ilvl w:val="1"/>
-          <w:numId w:val="16"/>
-        </w:numPr>
-      </w:pPr>
-      <w:r>
-        <w:t>Sends request to correct database shard</w:t>
-      </w:r>
-    </w:p>
-    <w:p>
-      <w:pPr>
-        <w:pStyle w:val="ListParagraph"/>
-        <w:numPr>
-          <w:ilvl w:val="1"/>
-          <w:numId w:val="16"/>
-        </w:numPr>
-      </w:pPr>
-      <w:r>
-        <w:t>Shard map stored on this central router. Clients do not need to update.</w:t>
-      </w:r>
-    </w:p>
-    <w:p>
-      <w:pPr>
-        <w:pStyle w:val="ListParagraph"/>
-        <w:numPr>
-          <w:ilvl w:val="1"/>
-          <w:numId w:val="16"/>
-        </w:numPr>
-      </w:pPr>
-      <w:r>
-        <w:t>Slow due to network hop but scalable for large clients</w:t>
-      </w:r>
-    </w:p>
-    <w:p>
-      <w:pPr>
-        <w:pStyle w:val="ListParagraph"/>
-        <w:numPr>
-          <w:ilvl w:val="1"/>
-          <w:numId w:val="16"/>
-        </w:numPr>
-      </w:pPr>
-      <w:r>
-        <w:t>Client -&gt; router -&gt; correct shard  = 2</w:t>
-      </w:r>
-    </w:p>
-    <w:p>
-      <w:pPr>
-        <w:pStyle w:val="ListParagraph"/>
-        <w:numPr>
-          <w:ilvl w:val="0"/>
-          <w:numId w:val="16"/>
-        </w:numPr>
-      </w:pPr>
-      <w:r>
-        <w:t>Proxy Request</w:t>
-      </w:r>
-      <w:r>
-        <w:t xml:space="preserve"> (server side or cluster based)</w:t>
-      </w:r>
-    </w:p>
-    <w:p>
-      <w:pPr>
-        <w:pStyle w:val="ListParagraph"/>
-        <w:numPr>
-          <w:ilvl w:val="1"/>
-          <w:numId w:val="16"/>
-        </w:numPr>
-      </w:pPr>
-      <w:r>
-        <w:t>Clients can connect to any database shard</w:t>
-      </w:r>
-    </w:p>
-    <w:p>
-      <w:pPr>
-        <w:pStyle w:val="ListParagraph"/>
-        <w:numPr>
-          <w:ilvl w:val="1"/>
-          <w:numId w:val="16"/>
-        </w:numPr>
-      </w:pPr>
-      <w:r>
-        <w:t xml:space="preserve">That shard is responsible for redirecting </w:t>
-      </w:r>
-      <w:r>
-        <w:t>clients</w:t>
-      </w:r>
-      <w:r>
-        <w:t xml:space="preserve"> to correct shard that has data </w:t>
-      </w:r>
-      <w:r>
-        <w:t>used is requesting</w:t>
-      </w:r>
-    </w:p>
-    <w:p>
-      <w:pPr>
-        <w:pStyle w:val="ListParagraph"/>
-        <w:numPr>
-          <w:ilvl w:val="1"/>
-          <w:numId w:val="16"/>
-        </w:numPr>
-      </w:pPr>
-      <w:r>
-        <w:t>One extra h</w:t>
-      </w:r>
-      <w:r>
-        <w:t>op but client does not need to store shard map</w:t>
-      </w:r>
-    </w:p>
-    <w:p>
-      <w:pPr>
-        <w:pStyle w:val="ListParagraph"/>
-        <w:numPr>
-          <w:ilvl w:val="1"/>
-          <w:numId w:val="16"/>
-        </w:numPr>
-      </w:pPr>
-      <w:r>
-        <w:t>DynamoDB</w:t>
-      </w:r>
-    </w:p>
-    <w:p>
-      <w:pPr>
-        <w:pStyle w:val="ListParagraph"/>
-        <w:numPr>
-          <w:ilvl w:val="1"/>
-          <w:numId w:val="16"/>
-        </w:numPr>
-      </w:pPr>
-      <w:r>
-        <w:t>Client -&gt; random shard -&gt; correct shard  = 2</w:t>
+        <w:t>Disaster Recovery: if a region goes down, DNS can redirect request to other regions</w:t>
       </w:r>
     </w:p>
     <w:p/>
     <w:p>
       <w:r>
-        <w:t>Load Balancing</w:t>
-      </w:r>
-    </w:p>
-    <w:p>
-      <w:pPr>
-        <w:pStyle w:val="ListParagraph"/>
-        <w:numPr>
-          <w:ilvl w:val="0"/>
-          <w:numId w:val="17"/>
-        </w:numPr>
-      </w:pPr>
-      <w:r>
-        <w:t>Redirects requests to diff ser</w:t>
-      </w:r>
-      <w:r>
-        <w:t>vers</w:t>
-      </w:r>
-    </w:p>
-    <w:p>
-      <w:pPr>
-        <w:pStyle w:val="ListParagraph"/>
-        <w:numPr>
-          <w:ilvl w:val="0"/>
-          <w:numId w:val="17"/>
-        </w:numPr>
-      </w:pPr>
-      <w:r>
-        <w:t>Provides one IP address that clients can connect to</w:t>
-      </w:r>
-      <w:r>
-        <w:t xml:space="preserve">, reducing workload on client to remember all servers </w:t>
-      </w:r>
-    </w:p>
-    <w:p>
-      <w:pPr>
-        <w:pStyle w:val="ListParagraph"/>
-        <w:numPr>
-          <w:ilvl w:val="0"/>
-          <w:numId w:val="17"/>
-        </w:numPr>
-      </w:pPr>
-      <w:r>
-        <w:t>External</w:t>
-      </w:r>
-      <w:r>
-        <w:t xml:space="preserve"> load balancers </w:t>
-      </w:r>
-      <w:r>
-        <w:t>can be discovered via DNS where client fetches ip address from the url of load balancer</w:t>
-      </w:r>
-    </w:p>
-    <w:p>
-      <w:pPr>
-        <w:pStyle w:val="ListParagraph"/>
-        <w:numPr>
-          <w:ilvl w:val="0"/>
-          <w:numId w:val="17"/>
-        </w:numPr>
-      </w:pPr>
-      <w:r>
-        <w:t>Client can be internal microservice</w:t>
-      </w:r>
-      <w:r>
-        <w:t>. They fetch from discovery service and use their own load balancer to send request</w:t>
-      </w:r>
-    </w:p>
-    <w:p>
-      <w:r>
-        <w:t>Discovery Service</w:t>
-      </w:r>
-    </w:p>
-    <w:p>
-      <w:pPr>
-        <w:pStyle w:val="ListParagraph"/>
-        <w:numPr>
-          <w:ilvl w:val="0"/>
-          <w:numId w:val="18"/>
-        </w:numPr>
-      </w:pPr>
-      <w:r>
-        <w:t xml:space="preserve">Central </w:t>
-      </w:r>
-      <w:r>
-        <w:t xml:space="preserve">registry where ip address of all healthy </w:t>
-      </w:r>
-      <w:r>
-        <w:t>instances</w:t>
-      </w:r>
-      <w:r>
-        <w:t xml:space="preserve"> are stored</w:t>
-      </w:r>
-    </w:p>
-    <w:p>
-      <w:pPr>
-        <w:pStyle w:val="ListParagraph"/>
-        <w:numPr>
-          <w:ilvl w:val="0"/>
-          <w:numId w:val="18"/>
-        </w:numPr>
-      </w:pPr>
-      <w:r>
-        <w:t>Load balancers</w:t>
-      </w:r>
-      <w:r>
-        <w:t xml:space="preserve"> or individual </w:t>
-      </w:r>
-      <w:r>
-        <w:t>services</w:t>
-      </w:r>
-      <w:r>
-        <w:t xml:space="preserve"> use discovery service to pull </w:t>
-      </w:r>
-      <w:r>
-        <w:t>all servers</w:t>
-      </w:r>
-    </w:p>
-    <w:p>
-      <w:pPr>
-        <w:pStyle w:val="ListParagraph"/>
-        <w:numPr>
-          <w:ilvl w:val="0"/>
-          <w:numId w:val="18"/>
-        </w:numPr>
-      </w:pPr>
-      <w:r>
-        <w:t>Then load balancers use load balancing strategies to direct request</w:t>
+        <w:t>Active-Active</w:t>
+      </w:r>
+      <w:r>
+        <w:t xml:space="preserve"> GLOBAL</w:t>
+      </w:r>
+      <w:r>
+        <w:t xml:space="preserve"> Data Application</w:t>
+      </w:r>
+    </w:p>
+    <w:p>
+      <w:pPr>
+        <w:pStyle w:val="ListParagraph"/>
+        <w:numPr>
+          <w:ilvl w:val="0"/>
+          <w:numId w:val="21"/>
+        </w:numPr>
+      </w:pPr>
+      <w:r>
+        <w:t xml:space="preserve">Two regions can accept both </w:t>
+      </w:r>
+      <w:r>
+        <w:t>reading</w:t>
+      </w:r>
+      <w:r>
+        <w:t xml:space="preserve"> and </w:t>
+      </w:r>
+      <w:r>
+        <w:t>writing</w:t>
+      </w:r>
+      <w:r>
+        <w:t xml:space="preserve"> </w:t>
+      </w:r>
+      <w:r>
+        <w:t xml:space="preserve">and then do </w:t>
+      </w:r>
+      <w:r>
+        <w:t>bidirectional</w:t>
+      </w:r>
+      <w:r>
+        <w:t xml:space="preserve"> replication</w:t>
+      </w:r>
+    </w:p>
+    <w:p>
+      <w:pPr>
+        <w:pStyle w:val="ListParagraph"/>
+        <w:numPr>
+          <w:ilvl w:val="0"/>
+          <w:numId w:val="21"/>
+        </w:numPr>
+      </w:pPr>
+      <w:r>
+        <w:t>Replication is async to prevent any deadlocks or failures</w:t>
       </w:r>
     </w:p>
     <w:p/>
     <w:p>
       <w:r>
-        <w:t>Hardware Based Load Balancer</w:t>
-      </w:r>
-    </w:p>
-    <w:p>
-      <w:pPr>
-        <w:pStyle w:val="ListParagraph"/>
-        <w:numPr>
-          <w:ilvl w:val="0"/>
-          <w:numId w:val="19"/>
-        </w:numPr>
-      </w:pPr>
+        <w:t>Au</w:t>
+      </w:r>
+      <w:r>
+        <w:t>to Scaling</w:t>
+      </w:r>
+    </w:p>
+    <w:p>
+      <w:pPr>
+        <w:pStyle w:val="ListParagraph"/>
+        <w:numPr>
+          <w:ilvl w:val="0"/>
+          <w:numId w:val="23"/>
+        </w:numPr>
+      </w:pPr>
+      <w:r>
+        <w:t>Use to create or delete server instances based on demand</w:t>
+      </w:r>
+    </w:p>
+    <w:p>
+      <w:pPr>
+        <w:pStyle w:val="ListParagraph"/>
+        <w:numPr>
+          <w:ilvl w:val="0"/>
+          <w:numId w:val="23"/>
+        </w:numPr>
+      </w:pPr>
+      <w:r>
+        <w:t xml:space="preserve">Use </w:t>
+      </w:r>
+      <w:r>
+        <w:t>monitoring service feedback to understand</w:t>
+      </w:r>
+    </w:p>
+    <w:p>
+      <w:pPr>
+        <w:pStyle w:val="ListParagraph"/>
+        <w:numPr>
+          <w:ilvl w:val="1"/>
+          <w:numId w:val="23"/>
+        </w:numPr>
+      </w:pPr>
+      <w:r>
+        <w:t>CPU use</w:t>
+      </w:r>
+    </w:p>
+    <w:p>
+      <w:pPr>
+        <w:pStyle w:val="ListParagraph"/>
+        <w:numPr>
+          <w:ilvl w:val="1"/>
+          <w:numId w:val="23"/>
+        </w:numPr>
+      </w:pPr>
+      <w:r>
+        <w:t>Disk use</w:t>
+      </w:r>
+    </w:p>
+    <w:p>
+      <w:pPr>
+        <w:pStyle w:val="ListParagraph"/>
+        <w:numPr>
+          <w:ilvl w:val="1"/>
+          <w:numId w:val="23"/>
+        </w:numPr>
+      </w:pPr>
+      <w:r>
+        <w:t>Network use</w:t>
+      </w:r>
+    </w:p>
+    <w:p>
+      <w:pPr>
+        <w:pStyle w:val="ListParagraph"/>
+        <w:numPr>
+          <w:ilvl w:val="0"/>
+          <w:numId w:val="23"/>
+        </w:numPr>
+      </w:pPr>
+      <w:r>
+        <w:t xml:space="preserve">Thresholds are set in auto </w:t>
+      </w:r>
+      <w:r>
+        <w:t xml:space="preserve">scaler </w:t>
+      </w:r>
+      <w:r>
+        <w:t xml:space="preserve">for each </w:t>
+      </w:r>
+      <w:r>
+        <w:t>service feedback. If threshold breached, auto scaler acts to increase or reduce instances.</w:t>
+      </w:r>
+    </w:p>
+    <w:p/>
+    <w:p>
+      <w:r>
+        <w:t>Micro services</w:t>
+      </w:r>
+      <w:r>
+        <w:t xml:space="preserve"> Motivations</w:t>
+      </w:r>
+    </w:p>
+    <w:p>
+      <w:pPr>
+        <w:pStyle w:val="ListParagraph"/>
+        <w:numPr>
+          <w:ilvl w:val="0"/>
+          <w:numId w:val="24"/>
+        </w:numPr>
+      </w:pPr>
+      <w:r>
+        <w:t>High scalability because of decentralization and independence</w:t>
+      </w:r>
+    </w:p>
+    <w:p>
+      <w:pPr>
+        <w:pStyle w:val="ListParagraph"/>
+        <w:numPr>
+          <w:ilvl w:val="1"/>
+          <w:numId w:val="24"/>
+        </w:numPr>
+      </w:pPr>
+      <w:r>
+        <w:t>Decentralization: each component can handle one specific kind of task</w:t>
+      </w:r>
+    </w:p>
+    <w:p>
+      <w:pPr>
+        <w:pStyle w:val="ListParagraph"/>
+        <w:numPr>
+          <w:ilvl w:val="1"/>
+          <w:numId w:val="24"/>
+        </w:numPr>
+      </w:pPr>
+      <w:r>
+        <w:t>Independence: each component</w:t>
+      </w:r>
+      <w:r>
+        <w:t xml:space="preserve"> workers</w:t>
+      </w:r>
+      <w:r>
+        <w:t xml:space="preserve"> can work independently</w:t>
+      </w:r>
+    </w:p>
+    <w:p>
+      <w:pPr>
+        <w:pStyle w:val="ListParagraph"/>
+        <w:numPr>
+          <w:ilvl w:val="0"/>
+          <w:numId w:val="24"/>
+        </w:numPr>
+      </w:pPr>
+      <w:r>
+        <w:t>Frequent Deployment</w:t>
+      </w:r>
+      <w:r>
+        <w:t xml:space="preserve"> because of </w:t>
+      </w:r>
+    </w:p>
+    <w:p>
+      <w:pPr>
+        <w:pStyle w:val="ListParagraph"/>
+        <w:numPr>
+          <w:ilvl w:val="1"/>
+          <w:numId w:val="24"/>
+        </w:numPr>
+      </w:pPr>
+      <w:r>
+        <w:t>Independent deployment</w:t>
+      </w:r>
+    </w:p>
+    <w:p>
+      <w:pPr>
+        <w:pStyle w:val="ListParagraph"/>
+        <w:numPr>
+          <w:ilvl w:val="1"/>
+          <w:numId w:val="24"/>
+        </w:numPr>
+      </w:pPr>
+      <w:r>
+        <w:t>Independent development</w:t>
+      </w:r>
+    </w:p>
+    <w:p>
+      <w:pPr>
+        <w:pStyle w:val="ListParagraph"/>
+        <w:numPr>
+          <w:ilvl w:val="1"/>
+          <w:numId w:val="24"/>
+        </w:numPr>
+      </w:pPr>
+      <w:r>
+        <w:t>Independent services</w:t>
+      </w:r>
+    </w:p>
+    <w:p/>
+    <w:p>
+      <w:r>
+        <w:t>Service oriented architecture</w:t>
+      </w:r>
+    </w:p>
+    <w:p>
+      <w:pPr>
+        <w:pStyle w:val="ListParagraph"/>
+        <w:numPr>
+          <w:ilvl w:val="0"/>
+          <w:numId w:val="26"/>
+        </w:numPr>
+      </w:pPr>
+      <w:r>
+        <w:t>Application build as set of independent services that communicate over a network.</w:t>
+      </w:r>
+    </w:p>
+    <w:p>
+      <w:pPr>
+        <w:pStyle w:val="ListParagraph"/>
+        <w:numPr>
+          <w:ilvl w:val="0"/>
+          <w:numId w:val="26"/>
+        </w:numPr>
+      </w:pPr>
+      <w:r>
+        <w:t>Each service performs a business function.</w:t>
+      </w:r>
+    </w:p>
+    <w:p>
+      <w:r>
+        <w:t>Independent</w:t>
+      </w:r>
+      <w:r>
+        <w:t xml:space="preserve"> and PROS</w:t>
+      </w:r>
+    </w:p>
+    <w:p>
+      <w:pPr>
+        <w:pStyle w:val="ListParagraph"/>
+        <w:numPr>
+          <w:ilvl w:val="0"/>
+          <w:numId w:val="25"/>
+        </w:numPr>
+      </w:pPr>
+      <w:r>
+        <w:t xml:space="preserve">Each service has own </w:t>
+      </w:r>
+      <w:r>
+        <w:t>stack and</w:t>
+      </w:r>
+      <w:r>
+        <w:t xml:space="preserve"> can be scaled independentl</w:t>
+      </w:r>
+      <w:r>
+        <w:t>y</w:t>
+      </w:r>
+    </w:p>
+    <w:p>
       <w:r>
         <w:lastRenderedPageBreak/>
-        <w:t xml:space="preserve">Load balancing at l4 </w:t>
-      </w:r>
-      <w:r>
-        <w:t xml:space="preserve">and </w:t>
-      </w:r>
-      <w:r>
-        <w:t>l</w:t>
-      </w:r>
-      <w:r>
-        <w:t>7</w:t>
-      </w:r>
-      <w:r>
-        <w:t xml:space="preserve"> layer</w:t>
-      </w:r>
-      <w:r>
-        <w:t>( TCP, UDP</w:t>
-      </w:r>
-      <w:r>
-        <w:t>, HTTP, DNS</w:t>
-      </w:r>
-      <w:r>
-        <w:t>)</w:t>
-      </w:r>
-    </w:p>
-    <w:p>
-      <w:pPr>
-        <w:pStyle w:val="ListParagraph"/>
-        <w:numPr>
-          <w:ilvl w:val="0"/>
-          <w:numId w:val="19"/>
-        </w:numPr>
-      </w:pPr>
-      <w:r>
-        <w:t>In form of a Physical device</w:t>
-      </w:r>
-    </w:p>
-    <w:p>
-      <w:pPr>
-        <w:pStyle w:val="ListParagraph"/>
-        <w:numPr>
-          <w:ilvl w:val="0"/>
-          <w:numId w:val="19"/>
-        </w:numPr>
-      </w:pPr>
-      <w:r>
-        <w:t xml:space="preserve">Costly </w:t>
-      </w:r>
-    </w:p>
-    <w:p>
-      <w:pPr>
-        <w:pStyle w:val="ListParagraph"/>
-        <w:numPr>
-          <w:ilvl w:val="0"/>
-          <w:numId w:val="19"/>
-        </w:numPr>
-      </w:pPr>
-      <w:r>
-        <w:t>Very high throughput</w:t>
-      </w:r>
-      <w:r>
-        <w:t>(100x times)</w:t>
-      </w:r>
-    </w:p>
-    <w:p/>
-    <w:p>
-      <w:r>
-        <w:t>Software Based Load Balancer</w:t>
-      </w:r>
-      <w:r>
-        <w:t xml:space="preserve"> – application level</w:t>
-      </w:r>
-    </w:p>
-    <w:p>
-      <w:pPr>
-        <w:pStyle w:val="ListParagraph"/>
-        <w:numPr>
-          <w:ilvl w:val="0"/>
-          <w:numId w:val="19"/>
-        </w:numPr>
-      </w:pPr>
-      <w:r>
-        <w:t>balancing at l7 layer</w:t>
-      </w:r>
-    </w:p>
-    <w:p>
-      <w:pPr>
-        <w:pStyle w:val="ListParagraph"/>
-        <w:numPr>
-          <w:ilvl w:val="0"/>
-          <w:numId w:val="19"/>
-        </w:numPr>
-      </w:pPr>
-      <w:r>
-        <w:t>It is a software program and not a device</w:t>
-      </w:r>
-    </w:p>
-    <w:p>
-      <w:pPr>
-        <w:pStyle w:val="ListParagraph"/>
-        <w:numPr>
-          <w:ilvl w:val="0"/>
-          <w:numId w:val="19"/>
-        </w:numPr>
-      </w:pPr>
-      <w:r>
-        <w:t>HTTP, HTTPS, DNS</w:t>
-      </w:r>
-    </w:p>
-    <w:p>
-      <w:pPr>
-        <w:pStyle w:val="ListParagraph"/>
-        <w:numPr>
-          <w:ilvl w:val="0"/>
-          <w:numId w:val="19"/>
-        </w:numPr>
-      </w:pPr>
-      <w:r>
-        <w:t xml:space="preserve">Nginx </w:t>
-      </w:r>
-    </w:p>
-    <w:p>
-      <w:pPr>
-        <w:pStyle w:val="ListParagraph"/>
-        <w:numPr>
-          <w:ilvl w:val="0"/>
-          <w:numId w:val="19"/>
-        </w:numPr>
-      </w:pPr>
-      <w:r>
-        <w:t>Cheaper</w:t>
-      </w:r>
-    </w:p>
-    <w:p>
-      <w:pPr>
-        <w:pStyle w:val="ListParagraph"/>
-        <w:numPr>
-          <w:ilvl w:val="0"/>
-          <w:numId w:val="19"/>
-        </w:numPr>
-      </w:pPr>
-      <w:r>
-        <w:t xml:space="preserve">Slower than hardware </w:t>
-      </w:r>
-      <w:r>
-        <w:t>based</w:t>
-      </w:r>
-    </w:p>
-    <w:p>
-      <w:pPr>
-        <w:pStyle w:val="ListParagraph"/>
-        <w:numPr>
-          <w:ilvl w:val="0"/>
-          <w:numId w:val="19"/>
-        </w:numPr>
-      </w:pPr>
-      <w:r>
-        <w:t>Content-based routing</w:t>
-      </w:r>
-    </w:p>
-    <w:p>
-      <w:pPr>
-        <w:pStyle w:val="ListParagraph"/>
-        <w:numPr>
-          <w:ilvl w:val="1"/>
-          <w:numId w:val="19"/>
-        </w:numPr>
-      </w:pPr>
-      <w:r>
-        <w:t xml:space="preserve">This l7 load balancer operates on HTTP l7 layer so it can read http json </w:t>
-      </w:r>
-    </w:p>
-    <w:p>
-      <w:pPr>
-        <w:pStyle w:val="ListParagraph"/>
-        <w:numPr>
-          <w:ilvl w:val="1"/>
-          <w:numId w:val="19"/>
-        </w:numPr>
-      </w:pPr>
-      <w:r>
-        <w:t>It can then redirect depending on url, jwt token, query parameter etcc</w:t>
-      </w:r>
-    </w:p>
-    <w:p>
-      <w:pPr>
-        <w:pStyle w:val="ListParagraph"/>
-        <w:numPr>
-          <w:ilvl w:val="1"/>
-          <w:numId w:val="19"/>
-        </w:numPr>
-      </w:pPr>
-      <w:r>
-        <w:t>It is context aware routing</w:t>
-      </w:r>
-    </w:p>
-    <w:p>
-      <w:pPr>
-        <w:pStyle w:val="ListParagraph"/>
-        <w:numPr>
-          <w:ilvl w:val="1"/>
-          <w:numId w:val="19"/>
-        </w:numPr>
-      </w:pPr>
-      <w:r>
-        <w:t>L4 only look at ip addresses, which is a draw back.</w:t>
-      </w:r>
-    </w:p>
-    <w:p>
-      <w:pPr>
-        <w:pStyle w:val="ListParagraph"/>
-        <w:numPr>
-          <w:ilvl w:val="0"/>
-          <w:numId w:val="19"/>
-        </w:numPr>
-      </w:pPr>
-      <w:r>
-        <w:t>Act as reverse proxy</w:t>
-      </w:r>
-    </w:p>
-    <w:p>
-      <w:pPr>
-        <w:pStyle w:val="ListParagraph"/>
-        <w:numPr>
-          <w:ilvl w:val="0"/>
-          <w:numId w:val="19"/>
-        </w:numPr>
-      </w:pPr>
-      <w:r>
-        <w:t>SSL Termination</w:t>
-      </w:r>
-    </w:p>
-    <w:p>
-      <w:pPr>
-        <w:pStyle w:val="ListParagraph"/>
-        <w:numPr>
-          <w:ilvl w:val="1"/>
-          <w:numId w:val="19"/>
-        </w:numPr>
-      </w:pPr>
-      <w:r>
-        <w:t>If user sends request on HTTPS with secure layer, l7 balancer can break ssl and send info to backend server as HTTP for lower latency</w:t>
-      </w:r>
-    </w:p>
-    <w:p>
-      <w:pPr>
-        <w:pStyle w:val="ListParagraph"/>
-        <w:numPr>
-          <w:ilvl w:val="0"/>
-          <w:numId w:val="19"/>
-        </w:numPr>
-      </w:pPr>
-      <w:r>
-        <w:t>They can do health checks on backend server instances</w:t>
-      </w:r>
-    </w:p>
-    <w:p>
-      <w:pPr>
-        <w:pStyle w:val="ListParagraph"/>
-        <w:numPr>
-          <w:ilvl w:val="0"/>
-          <w:numId w:val="19"/>
-        </w:numPr>
-      </w:pPr>
-      <w:r>
-        <w:t>TTL are low for load balancers</w:t>
-      </w:r>
-    </w:p>
-    <w:p/>
-    <w:p>
-      <w:r>
-        <w:t>DNS AS LOAD BALANCER</w:t>
-      </w:r>
-    </w:p>
-    <w:p>
-      <w:pPr>
-        <w:pStyle w:val="ListParagraph"/>
-        <w:numPr>
-          <w:ilvl w:val="0"/>
-          <w:numId w:val="20"/>
-        </w:numPr>
-      </w:pPr>
-      <w:r>
-        <w:t>Returns a single IP in a roun</w:t>
-      </w:r>
-      <w:r>
-        <w:t>d robin fashion</w:t>
-      </w:r>
-    </w:p>
-    <w:p>
-      <w:pPr>
-        <w:pStyle w:val="ListParagraph"/>
-        <w:numPr>
-          <w:ilvl w:val="0"/>
-          <w:numId w:val="20"/>
-        </w:numPr>
-      </w:pPr>
-      <w:r>
-        <w:t>Can conduct health checks on servers</w:t>
-      </w:r>
-    </w:p>
-    <w:p>
-      <w:pPr>
-        <w:pStyle w:val="ListParagraph"/>
-        <w:numPr>
-          <w:ilvl w:val="0"/>
-          <w:numId w:val="20"/>
-        </w:numPr>
-      </w:pPr>
-      <w:r>
-        <w:t>Used when request destination(servers) do not change frequently like regions</w:t>
-      </w:r>
-    </w:p>
-    <w:p>
-      <w:pPr>
-        <w:pStyle w:val="ListParagraph"/>
-        <w:numPr>
-          <w:ilvl w:val="0"/>
-          <w:numId w:val="20"/>
-        </w:numPr>
-      </w:pPr>
-      <w:r>
-        <w:t>Can redirect request to a specific region</w:t>
-      </w:r>
-      <w:r>
-        <w:t xml:space="preserve"> based on </w:t>
-      </w:r>
-    </w:p>
-    <w:p>
-      <w:pPr>
-        <w:pStyle w:val="ListParagraph"/>
-        <w:numPr>
-          <w:ilvl w:val="1"/>
-          <w:numId w:val="20"/>
-        </w:numPr>
-      </w:pPr>
-      <w:r>
-        <w:t>User proximity to data center</w:t>
-      </w:r>
-    </w:p>
-    <w:p>
-      <w:pPr>
-        <w:pStyle w:val="ListParagraph"/>
-        <w:numPr>
-          <w:ilvl w:val="1"/>
-          <w:numId w:val="20"/>
-        </w:numPr>
-      </w:pPr>
-      <w:r>
-        <w:t>Client to data center latency</w:t>
-      </w:r>
-    </w:p>
-    <w:p>
-      <w:pPr>
-        <w:pStyle w:val="ListParagraph"/>
-        <w:numPr>
-          <w:ilvl w:val="1"/>
-          <w:numId w:val="20"/>
-        </w:numPr>
-      </w:pPr>
-      <w:r>
-        <w:t>Data center geography: EU has policies that EU user request be kept in EU</w:t>
-      </w:r>
-    </w:p>
-    <w:p>
-      <w:pPr>
-        <w:pStyle w:val="ListParagraph"/>
-        <w:numPr>
-          <w:ilvl w:val="0"/>
-          <w:numId w:val="20"/>
-        </w:numPr>
-      </w:pPr>
-      <w:r>
-        <w:t>Disaster Recovery: if a region goes down, DNS can redirect request to other regions</w:t>
-      </w:r>
-    </w:p>
-    <w:p/>
-    <w:p>
-      <w:r>
-        <w:lastRenderedPageBreak/>
-        <w:t>Active-Active</w:t>
-      </w:r>
-      <w:r>
-        <w:t xml:space="preserve"> GLOBAL</w:t>
-      </w:r>
-      <w:r>
-        <w:t xml:space="preserve"> Data Application</w:t>
-      </w:r>
-    </w:p>
-    <w:p>
-      <w:pPr>
-        <w:pStyle w:val="ListParagraph"/>
-        <w:numPr>
-          <w:ilvl w:val="0"/>
-          <w:numId w:val="21"/>
-        </w:numPr>
-      </w:pPr>
-      <w:r>
-        <w:t xml:space="preserve">Two regions can accept both </w:t>
-      </w:r>
-      <w:r>
-        <w:t>reading</w:t>
-      </w:r>
-      <w:r>
-        <w:t xml:space="preserve"> and </w:t>
-      </w:r>
-      <w:r>
-        <w:t>writing</w:t>
-      </w:r>
-      <w:r>
-        <w:t xml:space="preserve"> </w:t>
-      </w:r>
-      <w:r>
-        <w:t xml:space="preserve">and then do </w:t>
-      </w:r>
-      <w:r>
-        <w:t>bidirectional</w:t>
-      </w:r>
-      <w:r>
-        <w:t xml:space="preserve"> replication</w:t>
-      </w:r>
-    </w:p>
-    <w:p>
-      <w:pPr>
-        <w:pStyle w:val="ListParagraph"/>
-        <w:numPr>
-          <w:ilvl w:val="0"/>
-          <w:numId w:val="21"/>
-        </w:numPr>
-      </w:pPr>
-      <w:r>
-        <w:t>Replication is async to prevent any deadlocks or failures</w:t>
-      </w:r>
-    </w:p>
-    <w:p/>
-    <w:p>
-      <w:r>
-        <w:t>Au</w:t>
-      </w:r>
-      <w:r>
-        <w:t>to Scaling</w:t>
-      </w:r>
-    </w:p>
-    <w:p>
-      <w:pPr>
-        <w:pStyle w:val="ListParagraph"/>
-        <w:numPr>
-          <w:ilvl w:val="0"/>
-          <w:numId w:val="23"/>
-        </w:numPr>
-      </w:pPr>
-      <w:r>
-        <w:t>Use to create or delete server instances based on demand</w:t>
-      </w:r>
-    </w:p>
-    <w:p>
-      <w:pPr>
-        <w:pStyle w:val="ListParagraph"/>
-        <w:numPr>
-          <w:ilvl w:val="0"/>
-          <w:numId w:val="23"/>
-        </w:numPr>
-      </w:pPr>
-      <w:r>
-        <w:t xml:space="preserve">Use </w:t>
-      </w:r>
-      <w:r>
-        <w:t>monitoring service feedback to understand</w:t>
-      </w:r>
-    </w:p>
-    <w:p>
-      <w:pPr>
-        <w:pStyle w:val="ListParagraph"/>
-        <w:numPr>
-          <w:ilvl w:val="1"/>
-          <w:numId w:val="23"/>
-        </w:numPr>
-      </w:pPr>
-      <w:r>
-        <w:t>CPU use</w:t>
-      </w:r>
-    </w:p>
-    <w:p>
-      <w:pPr>
-        <w:pStyle w:val="ListParagraph"/>
-        <w:numPr>
-          <w:ilvl w:val="1"/>
-          <w:numId w:val="23"/>
-        </w:numPr>
-      </w:pPr>
-      <w:r>
-        <w:t>Disk use</w:t>
-      </w:r>
-    </w:p>
-    <w:p>
-      <w:pPr>
-        <w:pStyle w:val="ListParagraph"/>
-        <w:numPr>
-          <w:ilvl w:val="1"/>
-          <w:numId w:val="23"/>
-        </w:numPr>
-      </w:pPr>
-      <w:r>
-        <w:t>Network use</w:t>
-      </w:r>
-    </w:p>
-    <w:p>
-      <w:pPr>
-        <w:pStyle w:val="ListParagraph"/>
-        <w:numPr>
-          <w:ilvl w:val="0"/>
-          <w:numId w:val="23"/>
-        </w:numPr>
-      </w:pPr>
-      <w:r>
-        <w:t xml:space="preserve">Thresholds are set in auto </w:t>
-      </w:r>
-      <w:r>
-        <w:t xml:space="preserve">scaler </w:t>
-      </w:r>
-      <w:r>
-        <w:t xml:space="preserve">for each </w:t>
-      </w:r>
-      <w:r>
-        <w:t>service feedback. If threshold breached, auto scaler acts to increase or reduce instances.</w:t>
-      </w:r>
-    </w:p>
-    <w:p/>
-    <w:p>
-      <w:r>
-        <w:t>Micro services</w:t>
-      </w:r>
-      <w:r>
-        <w:t xml:space="preserve"> Motivations</w:t>
-      </w:r>
-    </w:p>
-    <w:p>
-      <w:pPr>
-        <w:pStyle w:val="ListParagraph"/>
-        <w:numPr>
-          <w:ilvl w:val="0"/>
-          <w:numId w:val="24"/>
-        </w:numPr>
-      </w:pPr>
-      <w:r>
-        <w:t>High scalability because of decentralization and independence</w:t>
-      </w:r>
-    </w:p>
-    <w:p>
-      <w:pPr>
-        <w:pStyle w:val="ListParagraph"/>
-        <w:numPr>
-          <w:ilvl w:val="1"/>
-          <w:numId w:val="24"/>
-        </w:numPr>
-      </w:pPr>
-      <w:r>
-        <w:t>Decentralization: each component can handle one specific kind of task</w:t>
-      </w:r>
-    </w:p>
-    <w:p>
-      <w:pPr>
-        <w:pStyle w:val="ListParagraph"/>
-        <w:numPr>
-          <w:ilvl w:val="1"/>
-          <w:numId w:val="24"/>
-        </w:numPr>
-      </w:pPr>
-      <w:r>
-        <w:t>Independence: each component</w:t>
-      </w:r>
-      <w:r>
-        <w:t xml:space="preserve"> workers</w:t>
-      </w:r>
-      <w:r>
-        <w:t xml:space="preserve"> can work independently</w:t>
-      </w:r>
-    </w:p>
-    <w:p>
-      <w:pPr>
-        <w:pStyle w:val="ListParagraph"/>
-        <w:numPr>
-          <w:ilvl w:val="0"/>
-          <w:numId w:val="24"/>
-        </w:numPr>
-      </w:pPr>
-      <w:r>
-        <w:t>Frequent Deployment</w:t>
-      </w:r>
-      <w:r>
-        <w:t xml:space="preserve"> because of </w:t>
-      </w:r>
-    </w:p>
-    <w:p>
-      <w:pPr>
-        <w:pStyle w:val="ListParagraph"/>
-        <w:numPr>
-          <w:ilvl w:val="1"/>
-          <w:numId w:val="24"/>
-        </w:numPr>
-      </w:pPr>
-      <w:r>
-        <w:t>Independent deployment</w:t>
-      </w:r>
-    </w:p>
-    <w:p>
-      <w:pPr>
-        <w:pStyle w:val="ListParagraph"/>
-        <w:numPr>
-          <w:ilvl w:val="1"/>
-          <w:numId w:val="24"/>
-        </w:numPr>
-      </w:pPr>
-      <w:r>
-        <w:t>Independent development</w:t>
-      </w:r>
-    </w:p>
-    <w:p>
-      <w:pPr>
-        <w:pStyle w:val="ListParagraph"/>
-        <w:numPr>
-          <w:ilvl w:val="1"/>
-          <w:numId w:val="24"/>
-        </w:numPr>
-      </w:pPr>
-      <w:r>
-        <w:t>Independent services</w:t>
-      </w:r>
-    </w:p>
-    <w:p/>
-    <w:p>
-      <w:r>
-        <w:t>Service oriented architecture</w:t>
-      </w:r>
-    </w:p>
-    <w:p>
-      <w:pPr>
-        <w:pStyle w:val="ListParagraph"/>
-        <w:numPr>
-          <w:ilvl w:val="0"/>
-          <w:numId w:val="26"/>
-        </w:numPr>
-      </w:pPr>
-      <w:r>
-        <w:t>Application build as set of independent services that communicate over a network.</w:t>
-      </w:r>
-    </w:p>
-    <w:p>
-      <w:pPr>
-        <w:pStyle w:val="ListParagraph"/>
-        <w:numPr>
-          <w:ilvl w:val="0"/>
-          <w:numId w:val="26"/>
-        </w:numPr>
-      </w:pPr>
-      <w:r>
-        <w:t>Each service performs a business function.</w:t>
-      </w:r>
-    </w:p>
-    <w:p>
-      <w:r>
-        <w:t>Independent</w:t>
-      </w:r>
-      <w:r>
-        <w:t xml:space="preserve"> and PROS</w:t>
+        <w:t>Dependent</w:t>
+      </w:r>
+      <w:r>
+        <w:t xml:space="preserve"> and CONS</w:t>
       </w:r>
     </w:p>
     <w:p>
@@ -3083,24 +3147,13 @@
         </w:numPr>
       </w:pPr>
       <w:r>
-        <w:t xml:space="preserve">Each service has own </w:t>
-      </w:r>
-      <w:r>
-        <w:t>stack and</w:t>
-      </w:r>
-      <w:r>
-        <w:t xml:space="preserve"> can be scaled independentl</w:t>
-      </w:r>
-      <w:r>
-        <w:t>y</w:t>
-      </w:r>
-    </w:p>
-    <w:p>
-      <w:r>
-        <w:t>Dependent</w:t>
-      </w:r>
-      <w:r>
-        <w:t xml:space="preserve"> and CONS</w:t>
+        <w:t xml:space="preserve">They need to speak same language to understand each other. </w:t>
+      </w:r>
+      <w:r>
+        <w:t xml:space="preserve">Hence, common interface/schema. </w:t>
+      </w:r>
+      <w:r>
+        <w:t xml:space="preserve">For example, common json format or xml. </w:t>
       </w:r>
     </w:p>
     <w:p>
@@ -3112,25 +3165,6 @@
         </w:numPr>
       </w:pPr>
       <w:r>
-        <w:t xml:space="preserve">They need to speak same language to understand each other. </w:t>
-      </w:r>
-      <w:r>
-        <w:t xml:space="preserve">Hence, common interface/schema. </w:t>
-      </w:r>
-      <w:r>
-        <w:t xml:space="preserve">For example, common json format or xml. </w:t>
-      </w:r>
-    </w:p>
-    <w:p>
-      <w:pPr>
-        <w:pStyle w:val="ListParagraph"/>
-        <w:numPr>
-          <w:ilvl w:val="0"/>
-          <w:numId w:val="25"/>
-        </w:numPr>
-      </w:pPr>
-      <w:r>
-        <w:lastRenderedPageBreak/>
         <w:t xml:space="preserve">One service sends “userid” while other expects “id” and hence </w:t>
       </w:r>
       <w:r>
@@ -3412,6 +3446,7 @@
         </w:numPr>
       </w:pPr>
       <w:r>
+        <w:lastRenderedPageBreak/>
         <w:t xml:space="preserve">Order server would ask shipment and inventory </w:t>
       </w:r>
     </w:p>
@@ -3439,7 +3474,6 @@
         </w:numPr>
       </w:pPr>
       <w:r>
-        <w:lastRenderedPageBreak/>
         <w:t xml:space="preserve">If any of them reject, whole transaction is rejected by order service and roll back is issued. </w:t>
       </w:r>
     </w:p>
@@ -3630,7 +3664,7 @@
                     <pic:cNvPicPr/>
                   </pic:nvPicPr>
                   <pic:blipFill>
-                    <a:blip r:embed="rId7"/>
+                    <a:blip r:embed="rId8"/>
                     <a:stretch>
                       <a:fillRect/>
                     </a:stretch>
@@ -3702,6 +3736,7 @@
         </w:numPr>
       </w:pPr>
       <w:r>
+        <w:lastRenderedPageBreak/>
         <w:t>Asynchronous</w:t>
       </w:r>
     </w:p>
@@ -3738,7 +3773,6 @@
         </w:numPr>
       </w:pPr>
       <w:r>
-        <w:lastRenderedPageBreak/>
         <w:t xml:space="preserve">High scalability </w:t>
       </w:r>
     </w:p>
@@ -3772,7 +3806,7 @@
                     <pic:cNvPicPr/>
                   </pic:nvPicPr>
                   <pic:blipFill>
-                    <a:blip r:embed="rId8"/>
+                    <a:blip r:embed="rId9"/>
                     <a:stretch>
                       <a:fillRect/>
                     </a:stretch>
@@ -8184,7 +8218,6 @@
   <w:style w:type="character" w:default="1" w:styleId="DefaultParagraphFont">
     <w:name w:val="Default Paragraph Font"/>
     <w:uiPriority w:val="1"/>
-    <w:semiHidden/>
     <w:unhideWhenUsed/>
   </w:style>
   <w:style w:type="table" w:default="1" w:styleId="TableNormal">
@@ -8496,6 +8529,29 @@
       <w:smallCaps/>
       <w:color w:val="0F4761" w:themeColor="accent1" w:themeShade="BF"/>
       <w:spacing w:val="5"/>
+    </w:rPr>
+  </w:style>
+  <w:style w:type="character" w:styleId="Hyperlink">
+    <w:name w:val="Hyperlink"/>
+    <w:basedOn w:val="DefaultParagraphFont"/>
+    <w:uiPriority w:val="99"/>
+    <w:unhideWhenUsed/>
+    <w:rsid w:val="00946650"/>
+    <w:rPr>
+      <w:color w:val="467886" w:themeColor="hyperlink"/>
+      <w:u w:val="single"/>
+    </w:rPr>
+  </w:style>
+  <w:style w:type="character" w:styleId="UnresolvedMention">
+    <w:name w:val="Unresolved Mention"/>
+    <w:basedOn w:val="DefaultParagraphFont"/>
+    <w:uiPriority w:val="99"/>
+    <w:semiHidden/>
+    <w:unhideWhenUsed/>
+    <w:rsid w:val="00946650"/>
+    <w:rPr>
+      <w:color w:val="605E5C"/>
+      <w:shd w:val="clear" w:color="auto" w:fill="E1DFDD"/>
     </w:rPr>
   </w:style>
 </w:styles>

</xml_diff>